<commit_message>
una birrita encima nunca viene mal
</commit_message>
<xml_diff>
--- a/docs/Informe SO tpe1.docx
+++ b/docs/Informe SO tpe1.docx
@@ -3480,8 +3480,7 @@
           <w:sz w:val="24"/>
           <w:szCs w:val="24"/>
         </w:rPr>
-        <w:t xml:space="preserve">struct serverCDT {
-</w:t>
+        <w:t xml:space="preserve">struct serverCDT { </w:t>
       </w:r>
       <w:r>
         <w:rPr>
@@ -3512,8 +3511,7 @@
           <w:sz w:val="24"/>
           <w:szCs w:val="24"/>
         </w:rPr>
-        <w:t xml:space="preserve">int semid;
-</w:t>
+        <w:t xml:space="preserve">int semid; </w:t>
       </w:r>
       <w:r>
         <w:rPr>
@@ -3544,8 +3542,7 @@
           <w:sz w:val="24"/>
           <w:szCs w:val="24"/>
         </w:rPr>
-        <w:t xml:space="preserve">int shmidClients;
-</w:t>
+        <w:t xml:space="preserve">int shmidClients; </w:t>
       </w:r>
       <w:r>
         <w:rPr>
@@ -3576,8 +3573,7 @@
           <w:sz w:val="24"/>
           <w:szCs w:val="24"/>
         </w:rPr>
-        <w:t xml:space="preserve">int shmidMessages;
-</w:t>
+        <w:t xml:space="preserve">int shmidMessages; </w:t>
       </w:r>
       <w:r>
         <w:rPr>
@@ -3608,8 +3604,7 @@
           <w:sz w:val="24"/>
           <w:szCs w:val="24"/>
         </w:rPr>
-        <w:t xml:space="preserve">void * clients;
-</w:t>
+        <w:t xml:space="preserve">void * clients; </w:t>
       </w:r>
       <w:r>
         <w:rPr>
@@ -3640,8 +3635,7 @@
           <w:sz w:val="24"/>
           <w:szCs w:val="24"/>
         </w:rPr>
-        <w:t xml:space="preserve">void * memory;
-</w:t>
+        <w:t xml:space="preserve">void * memory; </w:t>
       </w:r>
     </w:p>
     <w:p>
@@ -4052,8 +4046,7 @@
           <w:sz w:val="24"/>
           <w:szCs w:val="24"/>
         </w:rPr>
-        <w:t xml:space="preserve">struct clientCDT {
-</w:t>
+        <w:t xml:space="preserve">struct clientCDT { </w:t>
       </w:r>
       <w:r>
         <w:rPr>
@@ -4084,8 +4077,7 @@
           <w:sz w:val="24"/>
           <w:szCs w:val="24"/>
         </w:rPr>
-        <w:t xml:space="preserve">pid_t id;
-</w:t>
+        <w:t xml:space="preserve">pid_t id; </w:t>
       </w:r>
     </w:p>
     <w:p>
@@ -4107,8 +4099,7 @@
           <w:sz w:val="24"/>
           <w:szCs w:val="24"/>
         </w:rPr>
-        <w:t xml:space="preserve">int used;
-</w:t>
+        <w:t xml:space="preserve">int used; </w:t>
       </w:r>
       <w:r>
         <w:rPr>
@@ -4139,8 +4130,7 @@
           <w:sz w:val="24"/>
           <w:szCs w:val="24"/>
         </w:rPr>
-        <w:t xml:space="preserve">int semid;
-</w:t>
+        <w:t xml:space="preserve">int semid; </w:t>
       </w:r>
       <w:r>
         <w:rPr>
@@ -4171,8 +4161,7 @@
           <w:sz w:val="24"/>
           <w:szCs w:val="24"/>
         </w:rPr>
-        <w:t xml:space="preserve">int shmidMessages;
-</w:t>
+        <w:t xml:space="preserve">int shmidMessages; </w:t>
       </w:r>
     </w:p>
     <w:p>
@@ -4194,8 +4183,7 @@
           <w:sz w:val="24"/>
           <w:szCs w:val="24"/>
         </w:rPr>
-        <w:t xml:space="preserve">int offset;
-</w:t>
+        <w:t xml:space="preserve">int offset; </w:t>
       </w:r>
       <w:r>
         <w:rPr>
@@ -4226,8 +4214,7 @@
           <w:sz w:val="24"/>
           <w:szCs w:val="24"/>
         </w:rPr>
-        <w:t xml:space="preserve">void * memory;
-</w:t>
+        <w:t xml:space="preserve">void * memory; </w:t>
       </w:r>
     </w:p>
     <w:p>
@@ -4273,164 +4260,893 @@
           <w:szCs w:val="24"/>
         </w:rPr>
       </w:pPr>
+    </w:p>
+    <w:p>
+      <w:pPr>
+        <w:spacing w:after="0" w:line="240" w:lineRule="auto"/>
+        <w:ind w:firstLine="708"/>
+        <w:jc w:val="both"/>
+        <w:rPr>
+          <w:rFonts w:ascii="Cambria" w:eastAsia="Times New Roman" w:hAnsi="Cambria" w:cs="Arial"/>
+          <w:color w:val="000000"/>
+          <w:sz w:val="24"/>
+          <w:szCs w:val="24"/>
+        </w:rPr>
+      </w:pPr>
+      <w:r>
+        <w:rPr>
+          <w:rFonts w:ascii="Cambria" w:eastAsia="Times New Roman" w:hAnsi="Cambria" w:cs="Arial"/>
+          <w:color w:val="000000"/>
+          <w:sz w:val="24"/>
+          <w:szCs w:val="24"/>
+        </w:rPr>
+        <w:t>El campo id guarda el pid del proceso presente en la comunicación y es la forma de asociarlo con el cliente</w:t>
+      </w:r>
+      <w:r>
+        <w:rPr>
+          <w:rFonts w:ascii="Cambria" w:eastAsia="Times New Roman" w:hAnsi="Cambria" w:cs="Arial"/>
+          <w:color w:val="000000"/>
+          <w:sz w:val="24"/>
+          <w:szCs w:val="24"/>
+        </w:rPr>
+        <w:t xml:space="preserve"> que le corresponde</w:t>
+      </w:r>
+      <w:r>
+        <w:rPr>
+          <w:rFonts w:ascii="Cambria" w:eastAsia="Times New Roman" w:hAnsi="Cambria" w:cs="Arial"/>
+          <w:color w:val="000000"/>
+          <w:sz w:val="24"/>
+          <w:szCs w:val="24"/>
+        </w:rPr>
+        <w:t>. El campo us</w:t>
+      </w:r>
+      <w:r>
+        <w:rPr>
+          <w:rFonts w:ascii="Cambria" w:eastAsia="Times New Roman" w:hAnsi="Cambria" w:cs="Arial"/>
+          <w:color w:val="000000"/>
+          <w:sz w:val="24"/>
+          <w:szCs w:val="24"/>
+        </w:rPr>
+        <w:t>ed</w:t>
+      </w:r>
+      <w:r>
+        <w:rPr>
+          <w:rFonts w:ascii="Cambria" w:eastAsia="Times New Roman" w:hAnsi="Cambria" w:cs="Arial"/>
+          <w:color w:val="000000"/>
+          <w:sz w:val="24"/>
+          <w:szCs w:val="24"/>
+        </w:rPr>
+        <w:t>, como su nombre lo indica</w:t>
+      </w:r>
+      <w:r>
+        <w:rPr>
+          <w:rFonts w:ascii="Cambria" w:eastAsia="Times New Roman" w:hAnsi="Cambria" w:cs="Arial"/>
+          <w:color w:val="000000"/>
+          <w:sz w:val="24"/>
+          <w:szCs w:val="24"/>
+        </w:rPr>
+        <w:t>, se utiliza para señalizar si el cliente en cuestión está siendo utilizado por un proceso o no. Este campo no se utiliza para la comunicación en sí, sino que lo utiliza el servidor para saber si una determinada posición dentro del vector de memoria compartida de</w:t>
+      </w:r>
+      <w:r>
+        <w:rPr>
+          <w:rFonts w:ascii="Cambria" w:eastAsia="Times New Roman" w:hAnsi="Cambria" w:cs="Arial"/>
+          <w:color w:val="000000"/>
+          <w:sz w:val="24"/>
+          <w:szCs w:val="24"/>
+        </w:rPr>
+        <w:t xml:space="preserve"> clientes ya se encuentra tomada</w:t>
+      </w:r>
+      <w:r>
+        <w:rPr>
+          <w:rFonts w:ascii="Cambria" w:eastAsia="Times New Roman" w:hAnsi="Cambria" w:cs="Arial"/>
+          <w:color w:val="000000"/>
+          <w:sz w:val="24"/>
+          <w:szCs w:val="24"/>
+        </w:rPr>
+        <w:t xml:space="preserve"> por un proceso.  El campo semid, así como en el servidor, contiene el identificador del arreglo de dos semáf</w:t>
+      </w:r>
+      <w:r>
+        <w:rPr>
+          <w:rFonts w:ascii="Cambria" w:eastAsia="Times New Roman" w:hAnsi="Cambria" w:cs="Arial"/>
+          <w:color w:val="000000"/>
+          <w:sz w:val="24"/>
+          <w:szCs w:val="24"/>
+        </w:rPr>
+        <w:t>oros que se utilizarán para garan</w:t>
+      </w:r>
+      <w:r>
+        <w:rPr>
+          <w:rFonts w:ascii="Cambria" w:eastAsia="Times New Roman" w:hAnsi="Cambria" w:cs="Arial"/>
+          <w:color w:val="000000"/>
+          <w:sz w:val="24"/>
+          <w:szCs w:val="24"/>
+        </w:rPr>
+        <w:t>tizar la</w:t>
+      </w:r>
+      <w:r>
+        <w:rPr>
+          <w:rFonts w:ascii="Cambria" w:eastAsia="Times New Roman" w:hAnsi="Cambria" w:cs="Arial"/>
+          <w:color w:val="000000"/>
+          <w:sz w:val="24"/>
+          <w:szCs w:val="24"/>
+        </w:rPr>
+        <w:t xml:space="preserve"> exclusión mutua cuando se trata</w:t>
+      </w:r>
+      <w:r>
+        <w:rPr>
+          <w:rFonts w:ascii="Cambria" w:eastAsia="Times New Roman" w:hAnsi="Cambria" w:cs="Arial"/>
+          <w:color w:val="000000"/>
+          <w:sz w:val="24"/>
+          <w:szCs w:val="24"/>
+        </w:rPr>
+        <w:t xml:space="preserve"> de escribir un mensaje en la zona de memoria compartida destinada para dicha finalidad</w:t>
+      </w:r>
+      <w:r>
+        <w:rPr>
+          <w:rFonts w:ascii="Cambria" w:eastAsia="Times New Roman" w:hAnsi="Cambria" w:cs="Arial"/>
+          <w:color w:val="000000"/>
+          <w:sz w:val="24"/>
+          <w:szCs w:val="24"/>
+        </w:rPr>
+        <w:t>.</w:t>
+      </w:r>
+      <w:r>
+        <w:rPr>
+          <w:rFonts w:ascii="Cambria" w:eastAsia="Times New Roman" w:hAnsi="Cambria" w:cs="Arial"/>
+          <w:color w:val="000000"/>
+          <w:sz w:val="24"/>
+          <w:szCs w:val="24"/>
+        </w:rPr>
+        <w:t xml:space="preserve"> Cabe destacar que cuando se usa</w:t>
+      </w:r>
+      <w:r>
+        <w:rPr>
+          <w:rFonts w:ascii="Cambria" w:eastAsia="Times New Roman" w:hAnsi="Cambria" w:cs="Arial"/>
+          <w:color w:val="000000"/>
+          <w:sz w:val="24"/>
+          <w:szCs w:val="24"/>
+        </w:rPr>
+        <w:t xml:space="preserve"> este campo, dentro de las funciones sendMessage() y rcvMessage(), se utili</w:t>
+      </w:r>
+      <w:r>
+        <w:rPr>
+          <w:rFonts w:ascii="Cambria" w:eastAsia="Times New Roman" w:hAnsi="Cambria" w:cs="Arial"/>
+          <w:color w:val="000000"/>
+          <w:sz w:val="24"/>
+          <w:szCs w:val="24"/>
+        </w:rPr>
+        <w:t>zará</w:t>
+      </w:r>
+      <w:r>
+        <w:rPr>
+          <w:rFonts w:ascii="Cambria" w:eastAsia="Times New Roman" w:hAnsi="Cambria" w:cs="Arial"/>
+          <w:color w:val="000000"/>
+          <w:sz w:val="24"/>
+          <w:szCs w:val="24"/>
+        </w:rPr>
+        <w:t>n la func</w:t>
+      </w:r>
+      <w:r>
+        <w:rPr>
+          <w:rFonts w:ascii="Cambria" w:eastAsia="Times New Roman" w:hAnsi="Cambria" w:cs="Arial"/>
+          <w:color w:val="000000"/>
+          <w:sz w:val="24"/>
+          <w:szCs w:val="24"/>
+        </w:rPr>
+        <w:t>ion</w:t>
+      </w:r>
+      <w:r>
+        <w:rPr>
+          <w:rFonts w:ascii="Cambria" w:eastAsia="Times New Roman" w:hAnsi="Cambria" w:cs="Arial"/>
+          <w:color w:val="000000"/>
+          <w:sz w:val="24"/>
+          <w:szCs w:val="24"/>
+        </w:rPr>
+        <w:t xml:space="preserve">es de incremento y de decremento del semáforo, con el argumento </w:t>
+      </w:r>
+      <w:r>
+        <w:rPr>
+          <w:rFonts w:ascii="Cambria" w:eastAsia="Times New Roman" w:hAnsi="Cambria" w:cs="Arial"/>
+          <w:color w:val="000000"/>
+          <w:sz w:val="24"/>
+          <w:szCs w:val="24"/>
+        </w:rPr>
+        <w:t>SEM_MEMORY</w:t>
+      </w:r>
+      <w:r>
+        <w:rPr>
+          <w:rFonts w:ascii="Cambria" w:eastAsia="Times New Roman" w:hAnsi="Cambria" w:cs="Arial"/>
+          <w:color w:val="000000"/>
+          <w:sz w:val="24"/>
+          <w:szCs w:val="24"/>
+        </w:rPr>
+        <w:t>, para indicar que se usa</w:t>
+      </w:r>
+      <w:r>
+        <w:rPr>
+          <w:rFonts w:ascii="Cambria" w:eastAsia="Times New Roman" w:hAnsi="Cambria" w:cs="Arial"/>
+          <w:color w:val="000000"/>
+          <w:sz w:val="24"/>
+          <w:szCs w:val="24"/>
+        </w:rPr>
+        <w:t xml:space="preserve"> el semáforo des</w:t>
+      </w:r>
+      <w:r>
+        <w:rPr>
+          <w:rFonts w:ascii="Cambria" w:eastAsia="Times New Roman" w:hAnsi="Cambria" w:cs="Arial"/>
+          <w:color w:val="000000"/>
+          <w:sz w:val="24"/>
+          <w:szCs w:val="24"/>
+        </w:rPr>
+        <w:t xml:space="preserve">tinado para la exclusión mutua </w:t>
+      </w:r>
+      <w:r>
+        <w:rPr>
+          <w:rFonts w:ascii="Cambria" w:eastAsia="Times New Roman" w:hAnsi="Cambria" w:cs="Arial"/>
+          <w:color w:val="000000"/>
+          <w:sz w:val="24"/>
+          <w:szCs w:val="24"/>
+        </w:rPr>
+        <w:t>corre</w:t>
+      </w:r>
+      <w:r>
+        <w:rPr>
+          <w:rFonts w:ascii="Cambria" w:eastAsia="Times New Roman" w:hAnsi="Cambria" w:cs="Arial"/>
+          <w:color w:val="000000"/>
+          <w:sz w:val="24"/>
+          <w:szCs w:val="24"/>
+        </w:rPr>
+        <w:t>s</w:t>
+      </w:r>
+      <w:r>
+        <w:rPr>
+          <w:rFonts w:ascii="Cambria" w:eastAsia="Times New Roman" w:hAnsi="Cambria" w:cs="Arial"/>
+          <w:color w:val="000000"/>
+          <w:sz w:val="24"/>
+          <w:szCs w:val="24"/>
+        </w:rPr>
+        <w:t>po</w:t>
+      </w:r>
+      <w:r>
+        <w:rPr>
+          <w:rFonts w:ascii="Cambria" w:eastAsia="Times New Roman" w:hAnsi="Cambria" w:cs="Arial"/>
+          <w:color w:val="000000"/>
+          <w:sz w:val="24"/>
+          <w:szCs w:val="24"/>
+        </w:rPr>
+        <w:t>n</w:t>
+      </w:r>
+      <w:r>
+        <w:rPr>
+          <w:rFonts w:ascii="Cambria" w:eastAsia="Times New Roman" w:hAnsi="Cambria" w:cs="Arial"/>
+          <w:color w:val="000000"/>
+          <w:sz w:val="24"/>
+          <w:szCs w:val="24"/>
+        </w:rPr>
+        <w:t>diente a la memoria compartida de mensajes( un semáforo del arreglo sirve para cada memoria ).</w:t>
+      </w:r>
+      <w:r>
+        <w:rPr>
+          <w:rFonts w:ascii="Cambria" w:eastAsia="Times New Roman" w:hAnsi="Cambria" w:cs="Arial"/>
+          <w:color w:val="000000"/>
+          <w:sz w:val="24"/>
+          <w:szCs w:val="24"/>
+        </w:rPr>
+        <w:t xml:space="preserve"> Los campos restantes son </w:t>
+      </w:r>
+      <w:r>
+        <w:rPr>
+          <w:rFonts w:ascii="Cambria" w:eastAsia="Times New Roman" w:hAnsi="Cambria" w:cs="Arial"/>
+          <w:color w:val="000000"/>
+          <w:sz w:val="24"/>
+          <w:szCs w:val="24"/>
+        </w:rPr>
+        <w:t>usados por las funciones de enví</w:t>
+      </w:r>
+      <w:r>
+        <w:rPr>
+          <w:rFonts w:ascii="Cambria" w:eastAsia="Times New Roman" w:hAnsi="Cambria" w:cs="Arial"/>
+          <w:color w:val="000000"/>
+          <w:sz w:val="24"/>
+          <w:szCs w:val="24"/>
+        </w:rPr>
+        <w:t>o y recepción de mens</w:t>
+      </w:r>
+      <w:r>
+        <w:rPr>
+          <w:rFonts w:ascii="Cambria" w:eastAsia="Times New Roman" w:hAnsi="Cambria" w:cs="Arial"/>
+          <w:color w:val="000000"/>
+          <w:sz w:val="24"/>
+          <w:szCs w:val="24"/>
+        </w:rPr>
+        <w:t>ajes para escribir en el espacio</w:t>
+      </w:r>
+      <w:r>
+        <w:rPr>
+          <w:rFonts w:ascii="Cambria" w:eastAsia="Times New Roman" w:hAnsi="Cambria" w:cs="Arial"/>
+          <w:color w:val="000000"/>
+          <w:sz w:val="24"/>
+          <w:szCs w:val="24"/>
+        </w:rPr>
+        <w:t xml:space="preserve"> destinado para los mensajes del cliente utili</w:t>
+      </w:r>
+      <w:r>
+        <w:rPr>
+          <w:rFonts w:ascii="Cambria" w:eastAsia="Times New Roman" w:hAnsi="Cambria" w:cs="Arial"/>
+          <w:color w:val="000000"/>
+          <w:sz w:val="24"/>
+          <w:szCs w:val="24"/>
+        </w:rPr>
+        <w:t>zado los mensajes correspodiente</w:t>
+      </w:r>
+      <w:r>
+        <w:rPr>
+          <w:rFonts w:ascii="Cambria" w:eastAsia="Times New Roman" w:hAnsi="Cambria" w:cs="Arial"/>
+          <w:color w:val="000000"/>
+          <w:sz w:val="24"/>
+          <w:szCs w:val="24"/>
+        </w:rPr>
+        <w:t>, valiéndos</w:t>
+      </w:r>
+      <w:r>
+        <w:rPr>
+          <w:rFonts w:ascii="Cambria" w:eastAsia="Times New Roman" w:hAnsi="Cambria" w:cs="Arial"/>
+          <w:color w:val="000000"/>
+          <w:sz w:val="24"/>
+          <w:szCs w:val="24"/>
+        </w:rPr>
+        <w:t>e</w:t>
+      </w:r>
+      <w:r>
+        <w:rPr>
+          <w:rFonts w:ascii="Cambria" w:eastAsia="Times New Roman" w:hAnsi="Cambria" w:cs="Arial"/>
+          <w:color w:val="000000"/>
+          <w:sz w:val="24"/>
+          <w:szCs w:val="24"/>
+        </w:rPr>
+        <w:t xml:space="preserve"> de offset para este objetivo</w:t>
+      </w:r>
+    </w:p>
+    <w:p>
+      <w:pPr>
+        <w:spacing w:after="0" w:line="240" w:lineRule="auto"/>
+        <w:ind w:firstLine="708"/>
+        <w:jc w:val="both"/>
+        <w:rPr>
+          <w:rFonts w:ascii="Cambria" w:eastAsia="Times New Roman" w:hAnsi="Cambria" w:cs="Arial"/>
+          <w:color w:val="000000"/>
+          <w:sz w:val="24"/>
+          <w:szCs w:val="24"/>
+        </w:rPr>
+      </w:pPr>
+    </w:p>
+    <w:p>
+      <w:pPr>
+        <w:spacing w:after="0" w:line="240" w:lineRule="auto"/>
+        <w:ind w:firstLine="708"/>
+        <w:jc w:val="both"/>
+        <w:rPr>
+          <w:rFonts w:ascii="Cambria" w:eastAsia="Times New Roman" w:hAnsi="Cambria" w:cs="Arial"/>
+          <w:color w:val="000000"/>
+          <w:sz w:val="24"/>
+          <w:szCs w:val="24"/>
+        </w:rPr>
+      </w:pPr>
+      <w:r>
+        <w:rPr>
+          <w:rFonts w:ascii="Cambria" w:eastAsia="Times New Roman" w:hAnsi="Cambria" w:cs="Arial"/>
+          <w:color w:val="000000"/>
+          <w:sz w:val="24"/>
+          <w:szCs w:val="24"/>
+        </w:rPr>
+        <w:t xml:space="preserve">En forma general, la implementación en cuestión funciona de la siguiente manera: </w:t>
+      </w:r>
+      <w:r>
+        <w:rPr>
+          <w:rFonts w:ascii="Cambria" w:eastAsia="Times New Roman" w:hAnsi="Cambria" w:cs="Arial"/>
+          <w:color w:val="000000"/>
+          <w:sz w:val="24"/>
+          <w:szCs w:val="24"/>
+        </w:rPr>
+        <w:t>al llamar</w:t>
+      </w:r>
+      <w:r>
+        <w:rPr>
+          <w:rFonts w:ascii="Cambria" w:eastAsia="Times New Roman" w:hAnsi="Cambria" w:cs="Arial"/>
+          <w:color w:val="000000"/>
+          <w:sz w:val="24"/>
+          <w:szCs w:val="24"/>
+        </w:rPr>
+        <w:t xml:space="preserve"> a la función createServer() se crea un nueva instancia del tipo abstracto del servidor, obteniendo a partir de las claves destinadas este uso los iden</w:t>
+      </w:r>
+      <w:r>
+        <w:rPr>
+          <w:rFonts w:ascii="Cambria" w:eastAsia="Times New Roman" w:hAnsi="Cambria" w:cs="Arial"/>
+          <w:color w:val="000000"/>
+          <w:sz w:val="24"/>
+          <w:szCs w:val="24"/>
+        </w:rPr>
+        <w:t>ti</w:t>
+      </w:r>
+      <w:r>
+        <w:rPr>
+          <w:rFonts w:ascii="Cambria" w:eastAsia="Times New Roman" w:hAnsi="Cambria" w:cs="Arial"/>
+          <w:color w:val="000000"/>
+          <w:sz w:val="24"/>
+          <w:szCs w:val="24"/>
+        </w:rPr>
+        <w:t xml:space="preserve">ficadores de tanto los semáforos como </w:t>
+      </w:r>
+      <w:r>
+        <w:rPr>
+          <w:rFonts w:ascii="Cambria" w:eastAsia="Times New Roman" w:hAnsi="Cambria" w:cs="Arial"/>
+          <w:color w:val="000000"/>
+          <w:sz w:val="24"/>
+          <w:szCs w:val="24"/>
+        </w:rPr>
+        <w:t>las memorias compartidas que se utilizarán para la comunicación. Luego se obtiene los puntros a dichas memorias y se las inicializa todas en cero llamando a la función cleanUp(). Una vez obtenido el serverADT c</w:t>
+      </w:r>
+      <w:r>
+        <w:rPr>
+          <w:rFonts w:ascii="Cambria" w:eastAsia="Times New Roman" w:hAnsi="Cambria" w:cs="Arial"/>
+          <w:color w:val="000000"/>
+          <w:sz w:val="24"/>
+          <w:szCs w:val="24"/>
+        </w:rPr>
+        <w:t>ada uno de los procesos involuc</w:t>
+      </w:r>
+      <w:r>
+        <w:rPr>
+          <w:rFonts w:ascii="Cambria" w:eastAsia="Times New Roman" w:hAnsi="Cambria" w:cs="Arial"/>
+          <w:color w:val="000000"/>
+          <w:sz w:val="24"/>
+          <w:szCs w:val="24"/>
+        </w:rPr>
+        <w:t>rados llamará a la función connectToServer(), para así obtener el clientADT a través del cual podrá comunicarse. Esta función utilizará el semáforo destinado para la memoria compartida correspondiente al arreglo de clientes para asegurarse que no hayan problemas de ex</w:t>
+      </w:r>
+      <w:r>
+        <w:rPr>
+          <w:rFonts w:ascii="Cambria" w:eastAsia="Times New Roman" w:hAnsi="Cambria" w:cs="Arial"/>
+          <w:color w:val="000000"/>
+          <w:sz w:val="24"/>
+          <w:szCs w:val="24"/>
+        </w:rPr>
+        <w:t>c</w:t>
+      </w:r>
+      <w:r>
+        <w:rPr>
+          <w:rFonts w:ascii="Cambria" w:eastAsia="Times New Roman" w:hAnsi="Cambria" w:cs="Arial"/>
+          <w:color w:val="000000"/>
+          <w:sz w:val="24"/>
+          <w:szCs w:val="24"/>
+        </w:rPr>
+        <w:t xml:space="preserve">lución mutua, buscando dentro del </w:t>
+      </w:r>
+      <w:r>
+        <w:rPr>
+          <w:rFonts w:ascii="Cambria" w:eastAsia="Times New Roman" w:hAnsi="Cambria" w:cs="Arial"/>
+          <w:color w:val="000000"/>
+          <w:sz w:val="24"/>
+          <w:szCs w:val="24"/>
+        </w:rPr>
+        <w:t>arreglo de clientes en la memori</w:t>
+      </w:r>
+      <w:r>
+        <w:rPr>
+          <w:rFonts w:ascii="Cambria" w:eastAsia="Times New Roman" w:hAnsi="Cambria" w:cs="Arial"/>
+          <w:color w:val="000000"/>
+          <w:sz w:val="24"/>
+          <w:szCs w:val="24"/>
+        </w:rPr>
+        <w:t>a compartida el primer cliente no inici</w:t>
+      </w:r>
+      <w:r>
+        <w:rPr>
+          <w:rFonts w:ascii="Cambria" w:eastAsia="Times New Roman" w:hAnsi="Cambria" w:cs="Arial"/>
+          <w:color w:val="000000"/>
+          <w:sz w:val="24"/>
+          <w:szCs w:val="24"/>
+        </w:rPr>
+        <w:t>ali</w:t>
+      </w:r>
+      <w:r>
+        <w:rPr>
+          <w:rFonts w:ascii="Cambria" w:eastAsia="Times New Roman" w:hAnsi="Cambria" w:cs="Arial"/>
+          <w:color w:val="000000"/>
+          <w:sz w:val="24"/>
+          <w:szCs w:val="24"/>
+        </w:rPr>
+        <w:t xml:space="preserve">zado. Una vez ubicado el cliente, y si la cantidad máxima de </w:t>
+      </w:r>
+      <w:r>
+        <w:rPr>
+          <w:rFonts w:ascii="Cambria" w:eastAsia="Times New Roman" w:hAnsi="Cambria" w:cs="Arial"/>
+          <w:color w:val="000000"/>
+          <w:sz w:val="24"/>
+          <w:szCs w:val="24"/>
+        </w:rPr>
+        <w:t>clientes lo permite, inicializ</w:t>
+      </w:r>
+      <w:r>
+        <w:rPr>
+          <w:rFonts w:ascii="Cambria" w:eastAsia="Times New Roman" w:hAnsi="Cambria" w:cs="Arial"/>
+          <w:color w:val="000000"/>
+          <w:sz w:val="24"/>
+          <w:szCs w:val="24"/>
+        </w:rPr>
+        <w:t xml:space="preserve">ará el cliente en cuestión en la memoria compartida con los datos del proceso y luego , creando un nuevo clientADT para devolverlo como valor de retorno, copiará en el los datos </w:t>
+      </w:r>
+      <w:r>
+        <w:rPr>
+          <w:rFonts w:ascii="Cambria" w:eastAsia="Times New Roman" w:hAnsi="Cambria" w:cs="Arial"/>
+          <w:color w:val="000000"/>
+          <w:sz w:val="24"/>
+          <w:szCs w:val="24"/>
+        </w:rPr>
+        <w:t>del cliente recién inicializado</w:t>
+      </w:r>
+      <w:r>
+        <w:rPr>
+          <w:rFonts w:ascii="Cambria" w:eastAsia="Times New Roman" w:hAnsi="Cambria" w:cs="Arial"/>
+          <w:color w:val="000000"/>
+          <w:sz w:val="24"/>
+          <w:szCs w:val="24"/>
+        </w:rPr>
+        <w:t xml:space="preserve"> en la memoria compartida.</w:t>
+      </w:r>
+      <w:r>
+        <w:rPr>
+          <w:rFonts w:ascii="Cambria" w:eastAsia="Times New Roman" w:hAnsi="Cambria" w:cs="Arial"/>
+          <w:color w:val="000000"/>
+          <w:sz w:val="24"/>
+          <w:szCs w:val="24"/>
+        </w:rPr>
+        <w:t xml:space="preserve"> Una vez que el proceso ya tienga</w:t>
+      </w:r>
+      <w:r>
+        <w:rPr>
+          <w:rFonts w:ascii="Cambria" w:eastAsia="Times New Roman" w:hAnsi="Cambria" w:cs="Arial"/>
+          <w:color w:val="000000"/>
+          <w:sz w:val="24"/>
+          <w:szCs w:val="24"/>
+        </w:rPr>
+        <w:t xml:space="preserve"> su clie</w:t>
+      </w:r>
+      <w:r>
+        <w:rPr>
+          <w:rFonts w:ascii="Cambria" w:eastAsia="Times New Roman" w:hAnsi="Cambria" w:cs="Arial"/>
+          <w:color w:val="000000"/>
+          <w:sz w:val="24"/>
+          <w:szCs w:val="24"/>
+        </w:rPr>
+        <w:t>ntADT, es decir que se encuentre</w:t>
+      </w:r>
+      <w:r>
+        <w:rPr>
+          <w:rFonts w:ascii="Cambria" w:eastAsia="Times New Roman" w:hAnsi="Cambria" w:cs="Arial"/>
+          <w:color w:val="000000"/>
+          <w:sz w:val="24"/>
+          <w:szCs w:val="24"/>
+        </w:rPr>
+        <w:t xml:space="preserve"> conectado al servidor, deberá hacer una llamada a getClient() , para así poder comunicarse </w:t>
+      </w:r>
+      <w:r>
+        <w:rPr>
+          <w:rFonts w:ascii="Cambria" w:eastAsia="Times New Roman" w:hAnsi="Cambria" w:cs="Arial"/>
+          <w:color w:val="000000"/>
+          <w:sz w:val="24"/>
+          <w:szCs w:val="24"/>
+        </w:rPr>
+        <w:t xml:space="preserve">con </w:t>
+      </w:r>
+      <w:r>
+        <w:rPr>
+          <w:rFonts w:ascii="Cambria" w:eastAsia="Times New Roman" w:hAnsi="Cambria" w:cs="Arial"/>
+          <w:color w:val="000000"/>
+          <w:sz w:val="24"/>
+          <w:szCs w:val="24"/>
+        </w:rPr>
+        <w:t>otro proceso, simplemente</w:t>
+      </w:r>
+      <w:r>
+        <w:rPr>
+          <w:rFonts w:ascii="Cambria" w:eastAsia="Times New Roman" w:hAnsi="Cambria" w:cs="Arial"/>
+          <w:color w:val="000000"/>
+          <w:sz w:val="24"/>
+          <w:szCs w:val="24"/>
+        </w:rPr>
+        <w:t xml:space="preserve"> indicando su pid. De esta forma, en la función get</w:t>
+      </w:r>
+      <w:r>
+        <w:rPr>
+          <w:rFonts w:ascii="Cambria" w:eastAsia="Times New Roman" w:hAnsi="Cambria" w:cs="Arial"/>
+          <w:color w:val="000000"/>
+          <w:sz w:val="24"/>
+          <w:szCs w:val="24"/>
+        </w:rPr>
+        <w:t>Client() se buscará en la memoria compartida</w:t>
+      </w:r>
+      <w:r>
+        <w:rPr>
+          <w:rFonts w:ascii="Cambria" w:eastAsia="Times New Roman" w:hAnsi="Cambria" w:cs="Arial"/>
+          <w:color w:val="000000"/>
+          <w:sz w:val="24"/>
+          <w:szCs w:val="24"/>
+        </w:rPr>
+        <w:t xml:space="preserve"> para los clie</w:t>
+      </w:r>
+      <w:r>
+        <w:rPr>
+          <w:rFonts w:ascii="Cambria" w:eastAsia="Times New Roman" w:hAnsi="Cambria" w:cs="Arial"/>
+          <w:color w:val="000000"/>
+          <w:sz w:val="24"/>
+          <w:szCs w:val="24"/>
+        </w:rPr>
+        <w:t>ntes , el cliente cuyo pid coinc</w:t>
+      </w:r>
+      <w:r>
+        <w:rPr>
+          <w:rFonts w:ascii="Cambria" w:eastAsia="Times New Roman" w:hAnsi="Cambria" w:cs="Arial"/>
+          <w:color w:val="000000"/>
+          <w:sz w:val="24"/>
+          <w:szCs w:val="24"/>
+        </w:rPr>
+        <w:t>ida por el indicado por el que llamó el cliente, y si lo encuentra, inicializará un nuevo cl</w:t>
+      </w:r>
+      <w:r>
+        <w:rPr>
+          <w:rFonts w:ascii="Cambria" w:eastAsia="Times New Roman" w:hAnsi="Cambria" w:cs="Arial"/>
+          <w:color w:val="000000"/>
+          <w:sz w:val="24"/>
+          <w:szCs w:val="24"/>
+        </w:rPr>
+        <w:t>ientADT, copiará los datos y devolverá. Teniendo así el cliente con el cual puede comunicarse con otro proceso, llamará a la función sendMessage() que simplemente, recibiendo la información del cliente destinatario, buscará en el arreglo de memoria compartida para el uso de los mensajes, el</w:t>
+      </w:r>
+      <w:r>
+        <w:rPr>
+          <w:rFonts w:ascii="Cambria" w:eastAsia="Times New Roman" w:hAnsi="Cambria" w:cs="Arial"/>
+          <w:color w:val="000000"/>
+          <w:sz w:val="24"/>
+          <w:szCs w:val="24"/>
+        </w:rPr>
+        <w:t xml:space="preserve"> lugar donde se encuentre el espa</w:t>
+      </w:r>
+      <w:r>
+        <w:rPr>
+          <w:rFonts w:ascii="Cambria" w:eastAsia="Times New Roman" w:hAnsi="Cambria" w:cs="Arial"/>
+          <w:color w:val="000000"/>
+          <w:sz w:val="24"/>
+          <w:szCs w:val="24"/>
+        </w:rPr>
+        <w:t>cio rese</w:t>
+      </w:r>
+      <w:r>
+        <w:rPr>
+          <w:rFonts w:ascii="Cambria" w:eastAsia="Times New Roman" w:hAnsi="Cambria" w:cs="Arial"/>
+          <w:color w:val="000000"/>
+          <w:sz w:val="24"/>
+          <w:szCs w:val="24"/>
+        </w:rPr>
+        <w:t>rv</w:t>
+      </w:r>
+      <w:r>
+        <w:rPr>
+          <w:rFonts w:ascii="Cambria" w:eastAsia="Times New Roman" w:hAnsi="Cambria" w:cs="Arial"/>
+          <w:color w:val="000000"/>
+          <w:sz w:val="24"/>
+          <w:szCs w:val="24"/>
+        </w:rPr>
+        <w:t>ado para los mensajes de dicho cliente</w:t>
+      </w:r>
+      <w:r>
+        <w:rPr>
+          <w:rFonts w:ascii="Cambria" w:eastAsia="Times New Roman" w:hAnsi="Cambria" w:cs="Arial"/>
+          <w:color w:val="000000"/>
+          <w:sz w:val="24"/>
+          <w:szCs w:val="24"/>
+        </w:rPr>
+        <w:t xml:space="preserve"> </w:t>
+      </w:r>
+      <w:r>
+        <w:rPr>
+          <w:rFonts w:ascii="Cambria" w:eastAsia="Times New Roman" w:hAnsi="Cambria" w:cs="Arial"/>
+          <w:color w:val="000000"/>
+          <w:sz w:val="24"/>
+          <w:szCs w:val="24"/>
+        </w:rPr>
+        <w:t xml:space="preserve">,y así, </w:t>
+      </w:r>
+      <w:r>
+        <w:rPr>
+          <w:rFonts w:ascii="Cambria" w:eastAsia="Times New Roman" w:hAnsi="Cambria" w:cs="Arial"/>
+          <w:color w:val="000000"/>
+          <w:sz w:val="24"/>
+          <w:szCs w:val="24"/>
+        </w:rPr>
+        <w:t>utilizando mem</w:t>
+      </w:r>
+      <w:r>
+        <w:rPr>
+          <w:rFonts w:ascii="Cambria" w:eastAsia="Times New Roman" w:hAnsi="Cambria" w:cs="Arial"/>
+          <w:color w:val="000000"/>
+          <w:sz w:val="24"/>
+          <w:szCs w:val="24"/>
+        </w:rPr>
+        <w:t xml:space="preserve">cpy, guardará en mensaje enviado, </w:t>
+      </w:r>
+      <w:r>
+        <w:rPr>
+          <w:rFonts w:ascii="Cambria" w:eastAsia="Times New Roman" w:hAnsi="Cambria" w:cs="Arial"/>
+          <w:color w:val="000000"/>
+          <w:sz w:val="24"/>
+          <w:szCs w:val="24"/>
+        </w:rPr>
+        <w:t>colocando</w:t>
+      </w:r>
+      <w:r>
+        <w:rPr>
+          <w:rFonts w:ascii="Cambria" w:eastAsia="Times New Roman" w:hAnsi="Cambria" w:cs="Arial"/>
+          <w:color w:val="000000"/>
+          <w:sz w:val="24"/>
+          <w:szCs w:val="24"/>
+        </w:rPr>
+        <w:t xml:space="preserve"> en el flag i</w:t>
+      </w:r>
+      <w:r>
+        <w:rPr>
+          <w:rFonts w:ascii="Cambria" w:eastAsia="Times New Roman" w:hAnsi="Cambria" w:cs="Arial"/>
+          <w:color w:val="000000"/>
+          <w:sz w:val="24"/>
+          <w:szCs w:val="24"/>
+        </w:rPr>
+        <w:t>s</w:t>
+      </w:r>
+      <w:r>
+        <w:rPr>
+          <w:rFonts w:ascii="Cambria" w:eastAsia="Times New Roman" w:hAnsi="Cambria" w:cs="Arial"/>
+          <w:color w:val="000000"/>
+          <w:sz w:val="24"/>
+          <w:szCs w:val="24"/>
+        </w:rPr>
+        <w:t>Wri</w:t>
+      </w:r>
+      <w:r>
+        <w:rPr>
+          <w:rFonts w:ascii="Cambria" w:eastAsia="Times New Roman" w:hAnsi="Cambria" w:cs="Arial"/>
+          <w:color w:val="000000"/>
+          <w:sz w:val="24"/>
+          <w:szCs w:val="24"/>
+        </w:rPr>
+        <w:t>t</w:t>
+      </w:r>
+      <w:r>
+        <w:rPr>
+          <w:rFonts w:ascii="Cambria" w:eastAsia="Times New Roman" w:hAnsi="Cambria" w:cs="Arial"/>
+          <w:color w:val="000000"/>
+          <w:sz w:val="24"/>
+          <w:szCs w:val="24"/>
+        </w:rPr>
+        <w:t>ten en true. Aquí es importan</w:t>
+      </w:r>
+      <w:r>
+        <w:rPr>
+          <w:rFonts w:ascii="Cambria" w:eastAsia="Times New Roman" w:hAnsi="Cambria" w:cs="Arial"/>
+          <w:color w:val="000000"/>
+          <w:sz w:val="24"/>
+          <w:szCs w:val="24"/>
+        </w:rPr>
+        <w:t>te aclarar que este IPC, a diferen</w:t>
+      </w:r>
+      <w:r>
+        <w:rPr>
+          <w:rFonts w:ascii="Cambria" w:eastAsia="Times New Roman" w:hAnsi="Cambria" w:cs="Arial"/>
+          <w:color w:val="000000"/>
+          <w:sz w:val="24"/>
+          <w:szCs w:val="24"/>
+        </w:rPr>
+        <w:t xml:space="preserve">cia de los demás , no puede guardar más de un mensaje para un mismo cliente simultáneamente. </w:t>
+      </w:r>
+      <w:r>
+        <w:rPr>
+          <w:rFonts w:ascii="Cambria" w:eastAsia="Times New Roman" w:hAnsi="Cambria" w:cs="Arial"/>
+          <w:color w:val="000000"/>
+          <w:sz w:val="24"/>
+          <w:szCs w:val="24"/>
+        </w:rPr>
+        <w:t xml:space="preserve">La manera en que se soluciona este problema es la siguiente: </w:t>
+      </w:r>
+      <w:r>
+        <w:rPr>
+          <w:rFonts w:ascii="Cambria" w:eastAsia="Times New Roman" w:hAnsi="Cambria" w:cs="Arial"/>
+          <w:color w:val="000000"/>
+          <w:sz w:val="24"/>
+          <w:szCs w:val="24"/>
+        </w:rPr>
+        <w:t xml:space="preserve">cuando el flag isWritten de la estructura shmMessage correspondiente a un determinado proceso se encuentra activo, el proceso que envía el segundo mensaje, se bloquea </w:t>
+      </w:r>
+      <w:r>
+        <w:rPr>
+          <w:rFonts w:ascii="Cambria" w:eastAsia="Times New Roman" w:hAnsi="Cambria" w:cs="Arial"/>
+          <w:color w:val="000000"/>
+          <w:sz w:val="24"/>
+          <w:szCs w:val="24"/>
+        </w:rPr>
+        <w:t xml:space="preserve">en un ciclo </w:t>
+      </w:r>
+      <w:r>
+        <w:rPr>
+          <w:rFonts w:ascii="Cambria" w:eastAsia="Times New Roman" w:hAnsi="Cambria" w:cs="Arial"/>
+          <w:color w:val="000000"/>
+          <w:sz w:val="24"/>
+          <w:szCs w:val="24"/>
+        </w:rPr>
+        <w:t xml:space="preserve">hasta que el mensaje en dicha posición sea leído y así el </w:t>
+      </w:r>
+      <w:r>
+        <w:rPr>
+          <w:rFonts w:ascii="Cambria" w:eastAsia="Times New Roman" w:hAnsi="Cambria" w:cs="Arial"/>
+          <w:color w:val="000000"/>
+          <w:sz w:val="24"/>
+          <w:szCs w:val="24"/>
+        </w:rPr>
+        <w:t>flag</w:t>
+      </w:r>
+      <w:r>
+        <w:rPr>
+          <w:rFonts w:ascii="Cambria" w:eastAsia="Times New Roman" w:hAnsi="Cambria" w:cs="Arial"/>
+          <w:color w:val="000000"/>
+          <w:sz w:val="24"/>
+          <w:szCs w:val="24"/>
+        </w:rPr>
+        <w:t xml:space="preserve"> sea desa</w:t>
+      </w:r>
+      <w:r>
+        <w:rPr>
+          <w:rFonts w:ascii="Cambria" w:eastAsia="Times New Roman" w:hAnsi="Cambria" w:cs="Arial"/>
+          <w:color w:val="000000"/>
+          <w:sz w:val="24"/>
+          <w:szCs w:val="24"/>
+        </w:rPr>
+        <w:t>ctivado. De esta manera se logra</w:t>
+      </w:r>
+      <w:r>
+        <w:rPr>
+          <w:rFonts w:ascii="Cambria" w:eastAsia="Times New Roman" w:hAnsi="Cambria" w:cs="Arial"/>
+          <w:color w:val="000000"/>
+          <w:sz w:val="24"/>
+          <w:szCs w:val="24"/>
+        </w:rPr>
+        <w:t xml:space="preserve"> implementar </w:t>
+      </w:r>
+      <w:r>
+        <w:rPr>
+          <w:rFonts w:ascii="Cambria" w:eastAsia="Times New Roman" w:hAnsi="Cambria" w:cs="Arial"/>
+          <w:color w:val="000000"/>
+          <w:sz w:val="24"/>
+          <w:szCs w:val="24"/>
+        </w:rPr>
+        <w:t>este ipc de una manera simple,  no impidiendo</w:t>
+      </w:r>
+      <w:r>
+        <w:rPr>
+          <w:rFonts w:ascii="Cambria" w:eastAsia="Times New Roman" w:hAnsi="Cambria" w:cs="Arial"/>
+          <w:color w:val="000000"/>
+          <w:sz w:val="24"/>
+          <w:szCs w:val="24"/>
+        </w:rPr>
+        <w:t xml:space="preserve"> el correcto funcionamiento de</w:t>
+      </w:r>
+      <w:r>
+        <w:rPr>
+          <w:rFonts w:ascii="Cambria" w:eastAsia="Times New Roman" w:hAnsi="Cambria" w:cs="Arial"/>
+          <w:color w:val="000000"/>
+          <w:sz w:val="24"/>
+          <w:szCs w:val="24"/>
+        </w:rPr>
+        <w:t>l mismo.</w:t>
+      </w:r>
       <w:bookmarkStart w:id="0" w:name="_GoBack"/>
       <w:bookmarkEnd w:id="0"/>
-    </w:p>
-    <w:p>
-      <w:pPr>
-        <w:spacing w:after="0" w:line="240" w:lineRule="auto"/>
-        <w:ind w:firstLine="708"/>
-        <w:jc w:val="both"/>
-        <w:rPr>
-          <w:rFonts w:ascii="Cambria" w:eastAsia="Times New Roman" w:hAnsi="Cambria" w:cs="Arial"/>
-          <w:color w:val="000000"/>
-          <w:sz w:val="24"/>
-          <w:szCs w:val="24"/>
-        </w:rPr>
-      </w:pPr>
-      <w:r>
-        <w:rPr>
-          <w:rFonts w:ascii="Cambria" w:eastAsia="Times New Roman" w:hAnsi="Cambria" w:cs="Arial"/>
-          <w:color w:val="000000"/>
-          <w:sz w:val="24"/>
-          <w:szCs w:val="24"/>
-        </w:rPr>
-        <w:t>El campo id guarda el pid del proceso presente en la comunicación y es la forma de asociarlo con el cliente. El campo us</w:t>
-      </w:r>
-      <w:r>
-        <w:rPr>
-          <w:rFonts w:ascii="Cambria" w:eastAsia="Times New Roman" w:hAnsi="Cambria" w:cs="Arial"/>
-          <w:color w:val="000000"/>
-          <w:sz w:val="24"/>
-          <w:szCs w:val="24"/>
-        </w:rPr>
-        <w:t>ed</w:t>
-      </w:r>
-      <w:r>
-        <w:rPr>
-          <w:rFonts w:ascii="Cambria" w:eastAsia="Times New Roman" w:hAnsi="Cambria" w:cs="Arial"/>
-          <w:color w:val="000000"/>
-          <w:sz w:val="24"/>
-          <w:szCs w:val="24"/>
-        </w:rPr>
-        <w:t>, como su nombre lo indica</w:t>
-      </w:r>
-      <w:r>
-        <w:rPr>
-          <w:rFonts w:ascii="Cambria" w:eastAsia="Times New Roman" w:hAnsi="Cambria" w:cs="Arial"/>
-          <w:color w:val="000000"/>
-          <w:sz w:val="24"/>
-          <w:szCs w:val="24"/>
-        </w:rPr>
-        <w:t>, se utiliza para señalizar si el cliente en cuestión está siendo utilizado por un proceso o no. Este campo no se utiliza para la comunicación en sí, sino que lo utiliza el servidor para saber si una determinada posición dentro del vector de memoria compartida de clientes ya se encuentra tomado por un proceso o no.  El campo semid, así como en el servidor, contiene el identificador del arreglo de dos semáforos que se utilizarán para garntizar la exclusión mutua cuando se trate de escribir un mensaje en la zona de memoria compartida destinada para dicha finalidad</w:t>
-      </w:r>
-      <w:r>
-        <w:rPr>
-          <w:rFonts w:ascii="Cambria" w:eastAsia="Times New Roman" w:hAnsi="Cambria" w:cs="Arial"/>
-          <w:color w:val="000000"/>
-          <w:sz w:val="24"/>
-          <w:szCs w:val="24"/>
-        </w:rPr>
-        <w:t xml:space="preserve">. Cabe destacar que cuando se use este campo, dentro de las funciones sendMessage() y rcvMessage(), se utiliran la funces de incremento y de decremento del semáforo, con el argumento </w:t>
-      </w:r>
-      <w:r>
-        <w:rPr>
-          <w:rFonts w:ascii="Cambria" w:eastAsia="Times New Roman" w:hAnsi="Cambria" w:cs="Arial"/>
-          <w:color w:val="000000"/>
-          <w:sz w:val="24"/>
-          <w:szCs w:val="24"/>
-        </w:rPr>
-        <w:t>SEM_MEMORY</w:t>
-      </w:r>
-      <w:r>
-        <w:rPr>
-          <w:rFonts w:ascii="Cambria" w:eastAsia="Times New Roman" w:hAnsi="Cambria" w:cs="Arial"/>
-          <w:color w:val="000000"/>
-          <w:sz w:val="24"/>
-          <w:szCs w:val="24"/>
-        </w:rPr>
-        <w:t>, para indicar que se use el semáforo destinado para la exclusión mutua dcorrepodiente a la memoria compartida de mensajes( un semáforo del arreglo sirve para cada memoria ).</w:t>
-      </w:r>
-      <w:r>
-        <w:rPr>
-          <w:rFonts w:ascii="Cambria" w:eastAsia="Times New Roman" w:hAnsi="Cambria" w:cs="Arial"/>
-          <w:color w:val="000000"/>
-          <w:sz w:val="24"/>
-          <w:szCs w:val="24"/>
-        </w:rPr>
-        <w:t xml:space="preserve"> Los campos restantes son usados por las funciones de envio y recepción de mensajes para escribir en el espacion destinado para los mensajes del cliente utilizado los mensajes correspodientres, valiéndos de offset para este objetivo</w:t>
-      </w:r>
-    </w:p>
-    <w:p>
-      <w:pPr>
-        <w:spacing w:after="0" w:line="240" w:lineRule="auto"/>
-        <w:ind w:firstLine="708"/>
-        <w:jc w:val="both"/>
-        <w:rPr>
-          <w:rFonts w:ascii="Cambria" w:eastAsia="Times New Roman" w:hAnsi="Cambria" w:cs="Arial"/>
-          <w:color w:val="000000"/>
-          <w:sz w:val="24"/>
-          <w:szCs w:val="24"/>
-        </w:rPr>
-      </w:pPr>
-    </w:p>
-    <w:p>
-      <w:pPr>
-        <w:spacing w:after="0" w:line="240" w:lineRule="auto"/>
-        <w:ind w:firstLine="708"/>
-        <w:jc w:val="both"/>
-        <w:rPr>
-          <w:rFonts w:ascii="Cambria" w:eastAsia="Times New Roman" w:hAnsi="Cambria" w:cs="Arial"/>
-          <w:color w:val="000000"/>
-          <w:sz w:val="24"/>
-          <w:szCs w:val="24"/>
-        </w:rPr>
-      </w:pPr>
-      <w:r>
-        <w:rPr>
-          <w:rFonts w:ascii="Cambria" w:eastAsia="Times New Roman" w:hAnsi="Cambria" w:cs="Arial"/>
-          <w:color w:val="000000"/>
-          <w:sz w:val="24"/>
-          <w:szCs w:val="24"/>
-        </w:rPr>
-        <w:t xml:space="preserve">En forma general, la implementación en cuestión funciona de la siguiente manera: </w:t>
-      </w:r>
-      <w:r>
-        <w:rPr>
-          <w:rFonts w:ascii="Cambria" w:eastAsia="Times New Roman" w:hAnsi="Cambria" w:cs="Arial"/>
-          <w:color w:val="000000"/>
-          <w:sz w:val="24"/>
-          <w:szCs w:val="24"/>
-        </w:rPr>
-        <w:t>al llamar</w:t>
-      </w:r>
-      <w:r>
-        <w:rPr>
-          <w:rFonts w:ascii="Cambria" w:eastAsia="Times New Roman" w:hAnsi="Cambria" w:cs="Arial"/>
-          <w:color w:val="000000"/>
-          <w:sz w:val="24"/>
-          <w:szCs w:val="24"/>
-        </w:rPr>
-        <w:t xml:space="preserve"> a la función createServer() se crea un nueva instancia del tipo abstracto del servidor, obteniendo a partir de las claves destinadas este uso los idenficadores de tanto los semáforos como </w:t>
-      </w:r>
-      <w:r>
-        <w:rPr>
-          <w:rFonts w:ascii="Cambria" w:eastAsia="Times New Roman" w:hAnsi="Cambria" w:cs="Arial"/>
-          <w:color w:val="000000"/>
-          <w:sz w:val="24"/>
-          <w:szCs w:val="24"/>
-        </w:rPr>
-        <w:t>las memorias compartidas que se utilizarán para la comunicación. Luego se obtiene los puntros a dichas memorias y se las inicializa todas en cero llamando a la función cleanUp(). Una vez obtenido el serverADT cada uno de los procesos involuctrados llamará a la función connectToServer(), para así obtener el clientADT a través del cual podrá comunicarse. Esta función utilizará el semáforo destinado para la memoria compartida correspondiente al arreglo de clientes para asegurarse que no hayan problemas de exlución mutua, buscando dentro del arreglo de clientes en la memorua compartida el primer cliente no inicizado. Una vez ubicado el cliente, y si la cantidad máxima de clientes lo permite, inializará el cliente en cuestión en la memoria compartida con los datos del proceso en cuestión y luego , creando un nuevo clientADT para devolverlo como valor de retorno, copiará en el los datos del cliente recién inicializados en la memoria compartida. Una vez que el proceso ya tiene su clientADT, es decir que se encuentra conectado al servidor, deberá hacer una llamada a getClient() , para así poder comunicarse otro proceso, simplementa indicando su pid. De esta forma, en la función getClient() se buscará en la memory comparttyda para los clientes , el cliente cuyo pid coindida por el indicado por el que llamó el cliente, y si lo encuentra, inicializará un nuevo cl</w:t>
-      </w:r>
-      <w:r>
-        <w:rPr>
-          <w:rFonts w:ascii="Cambria" w:eastAsia="Times New Roman" w:hAnsi="Cambria" w:cs="Arial"/>
-          <w:color w:val="000000"/>
-          <w:sz w:val="24"/>
-          <w:szCs w:val="24"/>
-        </w:rPr>
-        <w:t>ientADT, copiará los datos y devolverá. Teniendo así el cliente con el cual puede comunicarse con otro proceso, llamará a la función sendMessage() que simplemente, recibiendo la información del cliente destinatario, buscará en el arreglo de memoria compartida para el uso de los mensajes, el lugar donde se encuentre el el esparcio reseverado para los mensajes de dicho cliente,y así, utiliadno msmcpy, guardará en mensaje enviado, coloando en el flag iWrriten en true. Aquí es importante aclarar que este IPC, a difencia de los demás , no puede guardar más de un mensaje para un mismo cliente simultáneamente. Lo que se hace es que cuando el flag isWritten de la estructura shmMessage correspondiente a un determinado proceso se encuentra activo, el proceso que envía el segundo mensaje, se bloquea hasta que el mensaje en dicha posición sea leído y así el mensaje sea desactivado. De esta manera se logró implementar este ipc de una manera simple, que no impidió el correcto funcionamiento de nuestro ipc.</w:t>
-      </w:r>
     </w:p>
     <w:p>
       <w:pPr>
@@ -6797,7 +7513,7 @@
         <w:rStyle w:val="PageNumber"/>
         <w:noProof/>
       </w:rPr>
-      <w:t>7</w:t>
+      <w:t>8</w:t>
     </w:r>
     <w:r>
       <w:rPr>
@@ -6845,7 +7561,7 @@
   <w:abstractNum w:abstractNumId="0">
     <w:nsid w:val="FFFFFF1D"/>
     <w:multiLevelType w:val="multilevel"/>
-    <w:tmpl w:val="99C8FDD8"/>
+    <w:tmpl w:val="F530ED08"/>
     <w:lvl w:ilvl="0">
       <w:start w:val="1"/>
       <w:numFmt w:val="bullet"/>

</xml_diff>

<commit_message>
una birrita y un vinito  encima nunca viene mal
</commit_message>
<xml_diff>
--- a/docs/Informe SO tpe1.docx
+++ b/docs/Informe SO tpe1.docx
@@ -2154,7 +2154,25 @@
           <w:sz w:val="24"/>
           <w:szCs w:val="24"/>
         </w:rPr>
-        <w:t xml:space="preserve"> la más simple en términos de complejidad y largo del </w:t>
+        <w:t xml:space="preserve"> la más simple en términos de complejidad y </w:t>
+      </w:r>
+      <w:r>
+        <w:rPr>
+          <w:rFonts w:ascii="Cambria" w:eastAsia="Times New Roman" w:hAnsi="Cambria"/>
+          <w:color w:val="000000"/>
+          <w:sz w:val="24"/>
+          <w:szCs w:val="24"/>
+        </w:rPr>
+        <w:t>longitud</w:t>
+      </w:r>
+      <w:r>
+        <w:rPr>
+          <w:rFonts w:ascii="Cambria" w:eastAsia="Times New Roman" w:hAnsi="Cambria"/>
+          <w:color w:val="000000"/>
+          <w:sz w:val="24"/>
+          <w:szCs w:val="24"/>
+        </w:rPr>
+        <w:t xml:space="preserve"> del </w:t>
       </w:r>
       <w:r>
         <w:rPr>
@@ -2172,7 +2190,43 @@
           <w:sz w:val="24"/>
           <w:szCs w:val="24"/>
         </w:rPr>
-        <w:t xml:space="preserve"> ADT del servidor con un único entero llamado queueID, que como su nombre lo indica, guarda la clave de la única cola de mensajes creada para que todos los procesos (clientes) puedan acceder. En este punto es necesario mencionar que se optó por usar una sola cola de mensajes, sin prioridades (ya que no se consideraron necesarias para el problema planteado)</w:t>
+        <w:t xml:space="preserve"> ADT del servidor con un único entero llamado queueID, que como su nombre lo indica, guarda </w:t>
+      </w:r>
+      <w:r>
+        <w:rPr>
+          <w:rFonts w:ascii="Cambria" w:eastAsia="Times New Roman" w:hAnsi="Cambria"/>
+          <w:color w:val="000000"/>
+          <w:sz w:val="24"/>
+          <w:szCs w:val="24"/>
+        </w:rPr>
+        <w:t>el identificador</w:t>
+      </w:r>
+      <w:r>
+        <w:rPr>
+          <w:rFonts w:ascii="Cambria" w:eastAsia="Times New Roman" w:hAnsi="Cambria"/>
+          <w:color w:val="000000"/>
+          <w:sz w:val="24"/>
+          <w:szCs w:val="24"/>
+        </w:rPr>
+        <w:t xml:space="preserve"> de la única cola de mensajes creada para que todos los procesos (clientes) puedan </w:t>
+      </w:r>
+      <w:r>
+        <w:rPr>
+          <w:rFonts w:ascii="Cambria" w:eastAsia="Times New Roman" w:hAnsi="Cambria"/>
+          <w:color w:val="000000"/>
+          <w:sz w:val="24"/>
+          <w:szCs w:val="24"/>
+        </w:rPr>
+        <w:t>comunicarse</w:t>
+      </w:r>
+      <w:r>
+        <w:rPr>
+          <w:rFonts w:ascii="Cambria" w:eastAsia="Times New Roman" w:hAnsi="Cambria"/>
+          <w:color w:val="000000"/>
+          <w:sz w:val="24"/>
+          <w:szCs w:val="24"/>
+        </w:rPr>
+        <w:t>. En este punto es necesario mencionar que se optó por usar una sola cola de mensajes, sin prioridades (ya que no se consideraron necesarias para el problema planteado)</w:t>
       </w:r>
       <w:r>
         <w:rPr>
@@ -2190,7 +2244,79 @@
           <w:sz w:val="24"/>
           <w:szCs w:val="24"/>
         </w:rPr>
-        <w:t>, donde cada “casillero” de la cola de mensajes estaba identificado con el pid del proceso comunicado. De esta manera un proceso recibía mensajes desde su cliente ( que jutamente estaba implementado sólo con un entero queueID y su pid ), osea que escuchaba en su pid, y enviaba mensajes a otros procesos hac</w:t>
+        <w:t>, donde cada “casillero” de la co</w:t>
+      </w:r>
+      <w:r>
+        <w:rPr>
+          <w:rFonts w:ascii="Cambria" w:eastAsia="Times New Roman" w:hAnsi="Cambria" w:cs="Arial"/>
+          <w:color w:val="000000"/>
+          <w:sz w:val="24"/>
+          <w:szCs w:val="24"/>
+        </w:rPr>
+        <w:t xml:space="preserve">la de mensajes esté </w:t>
+      </w:r>
+      <w:r>
+        <w:rPr>
+          <w:rFonts w:ascii="Cambria" w:eastAsia="Times New Roman" w:hAnsi="Cambria" w:cs="Arial"/>
+          <w:color w:val="000000"/>
+          <w:sz w:val="24"/>
+          <w:szCs w:val="24"/>
+        </w:rPr>
+        <w:t>identificado con el pid del proceso comunicado. De</w:t>
+      </w:r>
+      <w:r>
+        <w:rPr>
+          <w:rFonts w:ascii="Cambria" w:eastAsia="Times New Roman" w:hAnsi="Cambria" w:cs="Arial"/>
+          <w:color w:val="000000"/>
+          <w:sz w:val="24"/>
+          <w:szCs w:val="24"/>
+        </w:rPr>
+        <w:t xml:space="preserve"> esta manera un proceso recibe </w:t>
+      </w:r>
+      <w:r>
+        <w:rPr>
+          <w:rFonts w:ascii="Cambria" w:eastAsia="Times New Roman" w:hAnsi="Cambria" w:cs="Arial"/>
+          <w:color w:val="000000"/>
+          <w:sz w:val="24"/>
+          <w:szCs w:val="24"/>
+        </w:rPr>
+        <w:t>mensajes desde su cliente ( que ju</w:t>
+      </w:r>
+      <w:r>
+        <w:rPr>
+          <w:rFonts w:ascii="Cambria" w:eastAsia="Times New Roman" w:hAnsi="Cambria" w:cs="Arial"/>
+          <w:color w:val="000000"/>
+          <w:sz w:val="24"/>
+          <w:szCs w:val="24"/>
+        </w:rPr>
+        <w:t>stamente está</w:t>
+      </w:r>
+      <w:r>
+        <w:rPr>
+          <w:rFonts w:ascii="Cambria" w:eastAsia="Times New Roman" w:hAnsi="Cambria" w:cs="Arial"/>
+          <w:color w:val="000000"/>
+          <w:sz w:val="24"/>
+          <w:szCs w:val="24"/>
+        </w:rPr>
+        <w:t xml:space="preserve"> implementado sólo con un entero qu</w:t>
+      </w:r>
+      <w:r>
+        <w:rPr>
+          <w:rFonts w:ascii="Cambria" w:eastAsia="Times New Roman" w:hAnsi="Cambria" w:cs="Arial"/>
+          <w:color w:val="000000"/>
+          <w:sz w:val="24"/>
+          <w:szCs w:val="24"/>
+        </w:rPr>
+        <w:t>eueID y su pid ), osea que escucha en su pid, y envía</w:t>
+      </w:r>
+      <w:r>
+        <w:rPr>
+          <w:rFonts w:ascii="Cambria" w:eastAsia="Times New Roman" w:hAnsi="Cambria" w:cs="Arial"/>
+          <w:color w:val="000000"/>
+          <w:sz w:val="24"/>
+          <w:szCs w:val="24"/>
+        </w:rPr>
+        <w:t xml:space="preserve"> mensajes a otros procesos hac</w:t>
       </w:r>
       <w:r>
         <w:rPr>
@@ -2208,7 +2334,16 @@
           <w:sz w:val="24"/>
           <w:szCs w:val="24"/>
         </w:rPr>
-        <w:t>Colas de Mensajes</w:t>
+        <w:t>colas de m</w:t>
+      </w:r>
+      <w:r>
+        <w:rPr>
+          <w:rFonts w:ascii="Cambria" w:eastAsia="Times New Roman" w:hAnsi="Cambria" w:cs="Arial"/>
+          <w:color w:val="000000"/>
+          <w:sz w:val="24"/>
+          <w:szCs w:val="24"/>
+        </w:rPr>
+        <w:t>ensajes</w:t>
       </w:r>
       <w:r>
         <w:rPr>
@@ -2262,16 +2397,34 @@
           <w:sz w:val="24"/>
           <w:szCs w:val="24"/>
         </w:rPr>
-        <w:t xml:space="preserve"> simplemente env</w:t>
-      </w:r>
-      <w:r>
-        <w:rPr>
-          <w:rFonts w:ascii="Cambria" w:eastAsia="Times New Roman" w:hAnsi="Cambria" w:cs="Arial"/>
-          <w:color w:val="000000"/>
-          <w:sz w:val="24"/>
-          <w:szCs w:val="24"/>
-        </w:rPr>
-        <w:t>iaba mensajes usando msgsend(), usando</w:t>
+        <w:t xml:space="preserve"> simplemente </w:t>
+      </w:r>
+      <w:r>
+        <w:rPr>
+          <w:rFonts w:ascii="Cambria" w:eastAsia="Times New Roman" w:hAnsi="Cambria" w:cs="Arial"/>
+          <w:color w:val="000000"/>
+          <w:sz w:val="24"/>
+          <w:szCs w:val="24"/>
+        </w:rPr>
+        <w:t>envía</w:t>
+      </w:r>
+      <w:r>
+        <w:rPr>
+          <w:rFonts w:ascii="Cambria" w:eastAsia="Times New Roman" w:hAnsi="Cambria" w:cs="Arial"/>
+          <w:color w:val="000000"/>
+          <w:sz w:val="24"/>
+          <w:szCs w:val="24"/>
+        </w:rPr>
+        <w:t xml:space="preserve"> mensajes usando msgsend(), </w:t>
+      </w:r>
+      <w:r>
+        <w:rPr>
+          <w:rFonts w:ascii="Cambria" w:eastAsia="Times New Roman" w:hAnsi="Cambria" w:cs="Arial"/>
+          <w:color w:val="000000"/>
+          <w:sz w:val="24"/>
+          <w:szCs w:val="24"/>
+        </w:rPr>
+        <w:t>utilizando</w:t>
       </w:r>
       <w:r>
         <w:rPr>
@@ -2334,7 +2487,61 @@
           <w:sz w:val="24"/>
           <w:szCs w:val="24"/>
         </w:rPr>
-        <w:t>, enviaba mensajes al mismo haciendo msgsend() con su pid. Por ende, en cada momento de tiempo en cada “casillero” de la cola de mensajes de cada hijo había un solo mensaje, pero en el “casillero” del mapa, los mensajes se iban encolando, llegando a haber en la cola tantos mensajes como aerolíneas hubiese.</w:t>
+        <w:t xml:space="preserve">, </w:t>
+      </w:r>
+      <w:r>
+        <w:rPr>
+          <w:rFonts w:ascii="Cambria" w:eastAsia="Times New Roman" w:hAnsi="Cambria" w:cs="Arial"/>
+          <w:color w:val="000000"/>
+          <w:sz w:val="24"/>
+          <w:szCs w:val="24"/>
+        </w:rPr>
+        <w:t>envía</w:t>
+      </w:r>
+      <w:r>
+        <w:rPr>
+          <w:rFonts w:ascii="Cambria" w:eastAsia="Times New Roman" w:hAnsi="Cambria" w:cs="Arial"/>
+          <w:color w:val="000000"/>
+          <w:sz w:val="24"/>
+          <w:szCs w:val="24"/>
+        </w:rPr>
+        <w:t xml:space="preserve"> mensajes al mismo haciendo msgsend() con su pid. Por ende, en cada momento de tiempo en cada “casillero” de la cola de mensajes de cada hijo </w:t>
+      </w:r>
+      <w:r>
+        <w:rPr>
+          <w:rFonts w:ascii="Cambria" w:eastAsia="Times New Roman" w:hAnsi="Cambria" w:cs="Arial"/>
+          <w:color w:val="000000"/>
+          <w:sz w:val="24"/>
+          <w:szCs w:val="24"/>
+        </w:rPr>
+        <w:t>hay</w:t>
+      </w:r>
+      <w:r>
+        <w:rPr>
+          <w:rFonts w:ascii="Cambria" w:eastAsia="Times New Roman" w:hAnsi="Cambria" w:cs="Arial"/>
+          <w:color w:val="000000"/>
+          <w:sz w:val="24"/>
+          <w:szCs w:val="24"/>
+        </w:rPr>
+        <w:t xml:space="preserve"> un solo mensaje, pero en el “casillero” del mapa, los mensajes se </w:t>
+      </w:r>
+      <w:r>
+        <w:rPr>
+          <w:rFonts w:ascii="Cambria" w:eastAsia="Times New Roman" w:hAnsi="Cambria" w:cs="Arial"/>
+          <w:color w:val="000000"/>
+          <w:sz w:val="24"/>
+          <w:szCs w:val="24"/>
+        </w:rPr>
+        <w:t>van</w:t>
+      </w:r>
+      <w:r>
+        <w:rPr>
+          <w:rFonts w:ascii="Cambria" w:eastAsia="Times New Roman" w:hAnsi="Cambria" w:cs="Arial"/>
+          <w:color w:val="000000"/>
+          <w:sz w:val="24"/>
+          <w:szCs w:val="24"/>
+        </w:rPr>
+        <w:t xml:space="preserve"> encolando, llegando a haber en la cola tantos mensajes como aerolíneas hubiese.</w:t>
       </w:r>
     </w:p>
     <w:p>
@@ -2356,7 +2563,43 @@
           <w:sz w:val="24"/>
           <w:szCs w:val="24"/>
         </w:rPr>
-        <w:t>En cuanto a la creación del servidor, representado como se mencionó anteriormente por servADT, se realiza dentro de la función startServer(), y básicamente se obtiene la i</w:t>
+        <w:t>En cuanto a la creación del servidor, representado como se mencionó anteriormente por serv</w:t>
+      </w:r>
+      <w:r>
+        <w:rPr>
+          <w:rFonts w:ascii="Cambria" w:eastAsia="Times New Roman" w:hAnsi="Cambria" w:cs="Arial"/>
+          <w:color w:val="000000"/>
+          <w:sz w:val="24"/>
+          <w:szCs w:val="24"/>
+        </w:rPr>
+        <w:t>er</w:t>
+      </w:r>
+      <w:r>
+        <w:rPr>
+          <w:rFonts w:ascii="Cambria" w:eastAsia="Times New Roman" w:hAnsi="Cambria" w:cs="Arial"/>
+          <w:color w:val="000000"/>
+          <w:sz w:val="24"/>
+          <w:szCs w:val="24"/>
+        </w:rPr>
+        <w:t xml:space="preserve">ADT, se realiza dentro de la función </w:t>
+      </w:r>
+      <w:r>
+        <w:rPr>
+          <w:rFonts w:ascii="Cambria" w:eastAsia="Times New Roman" w:hAnsi="Cambria" w:cs="Arial"/>
+          <w:color w:val="000000"/>
+          <w:sz w:val="24"/>
+          <w:szCs w:val="24"/>
+        </w:rPr>
+        <w:t>create</w:t>
+      </w:r>
+      <w:r>
+        <w:rPr>
+          <w:rFonts w:ascii="Cambria" w:eastAsia="Times New Roman" w:hAnsi="Cambria" w:cs="Arial"/>
+          <w:color w:val="000000"/>
+          <w:sz w:val="24"/>
+          <w:szCs w:val="24"/>
+        </w:rPr>
+        <w:t>Server(), y básicamente se obtiene la i</w:t>
       </w:r>
       <w:r>
         <w:rPr>
@@ -2374,7 +2617,34 @@
           <w:sz w:val="24"/>
           <w:szCs w:val="24"/>
         </w:rPr>
-        <w:t xml:space="preserve">, usando la función msdget, </w:t>
+        <w:t>, usando la función msg</w:t>
+      </w:r>
+      <w:r>
+        <w:rPr>
+          <w:rFonts w:ascii="Cambria" w:eastAsia="Times New Roman" w:hAnsi="Cambria" w:cs="Arial"/>
+          <w:color w:val="000000"/>
+          <w:sz w:val="24"/>
+          <w:szCs w:val="24"/>
+        </w:rPr>
+        <w:t>get</w:t>
+      </w:r>
+      <w:r>
+        <w:rPr>
+          <w:rFonts w:ascii="Cambria" w:eastAsia="Times New Roman" w:hAnsi="Cambria" w:cs="Arial"/>
+          <w:color w:val="000000"/>
+          <w:sz w:val="24"/>
+          <w:szCs w:val="24"/>
+        </w:rPr>
+        <w:t>()</w:t>
+      </w:r>
+      <w:r>
+        <w:rPr>
+          <w:rFonts w:ascii="Cambria" w:eastAsia="Times New Roman" w:hAnsi="Cambria" w:cs="Arial"/>
+          <w:color w:val="000000"/>
+          <w:sz w:val="24"/>
+          <w:szCs w:val="24"/>
+        </w:rPr>
+        <w:t xml:space="preserve">, </w:t>
       </w:r>
       <w:r>
         <w:rPr>
@@ -2441,7 +2711,25 @@
           <w:sz w:val="24"/>
           <w:szCs w:val="24"/>
         </w:rPr>
-        <w:t>Para conectarse al servidor, se utiliza la función connectToServer(), que simplemente, crea el espacio para un nuevo cliente, repensentado por comuADT, copia el valor del queueID y luego inicializa el pid del cliente con su pid.</w:t>
+        <w:t xml:space="preserve">Para conectarse al servidor, se utiliza la función connectToServer(), que simplemente, crea el espacio para un nuevo cliente, repensentado por </w:t>
+      </w:r>
+      <w:r>
+        <w:rPr>
+          <w:rFonts w:ascii="Cambria" w:eastAsia="Times New Roman" w:hAnsi="Cambria" w:cs="Arial"/>
+          <w:color w:val="000000"/>
+          <w:sz w:val="24"/>
+          <w:szCs w:val="24"/>
+        </w:rPr>
+        <w:t>client</w:t>
+      </w:r>
+      <w:r>
+        <w:rPr>
+          <w:rFonts w:ascii="Cambria" w:eastAsia="Times New Roman" w:hAnsi="Cambria" w:cs="Arial"/>
+          <w:color w:val="000000"/>
+          <w:sz w:val="24"/>
+          <w:szCs w:val="24"/>
+        </w:rPr>
+        <w:t>ADT, copia el valor del queueID y luego inicializa el pid del cliente con su pid.</w:t>
       </w:r>
     </w:p>
     <w:p>
@@ -2539,7 +2827,25 @@
           <w:sz w:val="24"/>
           <w:szCs w:val="24"/>
         </w:rPr>
-        <w:t xml:space="preserve"> prefijado dado por la contante MSG_SIZE.</w:t>
+        <w:t xml:space="preserve"> prefijado dado por la con</w:t>
+      </w:r>
+      <w:r>
+        <w:rPr>
+          <w:rFonts w:ascii="Cambria" w:eastAsia="Times New Roman" w:hAnsi="Cambria" w:cs="Arial"/>
+          <w:color w:val="000000"/>
+          <w:sz w:val="24"/>
+          <w:szCs w:val="24"/>
+        </w:rPr>
+        <w:t>s</w:t>
+      </w:r>
+      <w:r>
+        <w:rPr>
+          <w:rFonts w:ascii="Cambria" w:eastAsia="Times New Roman" w:hAnsi="Cambria" w:cs="Arial"/>
+          <w:color w:val="000000"/>
+          <w:sz w:val="24"/>
+          <w:szCs w:val="24"/>
+        </w:rPr>
+        <w:t>tante MSG_SIZE.</w:t>
       </w:r>
     </w:p>
     <w:p>
@@ -2561,16 +2867,63 @@
           <w:sz w:val="24"/>
           <w:szCs w:val="24"/>
         </w:rPr>
-        <w:t xml:space="preserve">En las funciones disconnectFromServer() y endServer(), sólo se destrullen las estructuras del cliente y del servidor, correspondientemente, haciendo un free() de los mismos. </w:t>
-      </w:r>
-      <w:r>
-        <w:rPr>
-          <w:rFonts w:ascii="Cambria" w:eastAsia="Times New Roman" w:hAnsi="Cambria" w:cs="Arial"/>
-          <w:color w:val="000000"/>
-          <w:sz w:val="24"/>
-          <w:szCs w:val="24"/>
-        </w:rPr>
-        <w:t>También en endServe</w:t>
+        <w:t xml:space="preserve">En las funciones disconnectFromServer() y </w:t>
+      </w:r>
+      <w:r>
+        <w:rPr>
+          <w:rFonts w:ascii="Cambria" w:eastAsia="Times New Roman" w:hAnsi="Cambria" w:cs="Arial"/>
+          <w:color w:val="000000"/>
+          <w:sz w:val="24"/>
+          <w:szCs w:val="24"/>
+        </w:rPr>
+        <w:t>terminate</w:t>
+      </w:r>
+      <w:r>
+        <w:rPr>
+          <w:rFonts w:ascii="Cambria" w:eastAsia="Times New Roman" w:hAnsi="Cambria" w:cs="Arial"/>
+          <w:color w:val="000000"/>
+          <w:sz w:val="24"/>
+          <w:szCs w:val="24"/>
+        </w:rPr>
+        <w:t>Server(), sólo se destruy</w:t>
+      </w:r>
+      <w:r>
+        <w:rPr>
+          <w:rFonts w:ascii="Cambria" w:eastAsia="Times New Roman" w:hAnsi="Cambria" w:cs="Arial"/>
+          <w:color w:val="000000"/>
+          <w:sz w:val="24"/>
+          <w:szCs w:val="24"/>
+        </w:rPr>
+        <w:t xml:space="preserve">en las estructuras del cliente y del servidor, correspondientemente, haciendo un free() de los mismos. </w:t>
+      </w:r>
+      <w:r>
+        <w:rPr>
+          <w:rFonts w:ascii="Cambria" w:eastAsia="Times New Roman" w:hAnsi="Cambria" w:cs="Arial"/>
+          <w:color w:val="000000"/>
+          <w:sz w:val="24"/>
+          <w:szCs w:val="24"/>
+        </w:rPr>
+        <w:t xml:space="preserve">También en </w:t>
+      </w:r>
+      <w:r>
+        <w:rPr>
+          <w:rFonts w:ascii="Cambria" w:eastAsia="Times New Roman" w:hAnsi="Cambria" w:cs="Arial"/>
+          <w:color w:val="000000"/>
+          <w:sz w:val="24"/>
+          <w:szCs w:val="24"/>
+        </w:rPr>
+        <w:t>terminate</w:t>
+      </w:r>
+      <w:bookmarkStart w:id="0" w:name="_GoBack"/>
+      <w:bookmarkEnd w:id="0"/>
+      <w:r>
+        <w:rPr>
+          <w:rFonts w:ascii="Cambria" w:eastAsia="Times New Roman" w:hAnsi="Cambria" w:cs="Arial"/>
+          <w:color w:val="000000"/>
+          <w:sz w:val="24"/>
+          <w:szCs w:val="24"/>
+        </w:rPr>
+        <w:t>Serve</w:t>
       </w:r>
       <w:r>
         <w:rPr>
@@ -4801,150 +5154,6 @@
           <w:sz w:val="24"/>
           <w:szCs w:val="24"/>
         </w:rPr>
-        <w:t xml:space="preserve"> Una vez que el proceso ya tienga</w:t>
-      </w:r>
-      <w:r>
-        <w:rPr>
-          <w:rFonts w:ascii="Cambria" w:eastAsia="Times New Roman" w:hAnsi="Cambria" w:cs="Arial"/>
-          <w:color w:val="000000"/>
-          <w:sz w:val="24"/>
-          <w:szCs w:val="24"/>
-        </w:rPr>
-        <w:t xml:space="preserve"> su clie</w:t>
-      </w:r>
-      <w:r>
-        <w:rPr>
-          <w:rFonts w:ascii="Cambria" w:eastAsia="Times New Roman" w:hAnsi="Cambria" w:cs="Arial"/>
-          <w:color w:val="000000"/>
-          <w:sz w:val="24"/>
-          <w:szCs w:val="24"/>
-        </w:rPr>
-        <w:t>ntADT, es decir que se encuentre</w:t>
-      </w:r>
-      <w:r>
-        <w:rPr>
-          <w:rFonts w:ascii="Cambria" w:eastAsia="Times New Roman" w:hAnsi="Cambria" w:cs="Arial"/>
-          <w:color w:val="000000"/>
-          <w:sz w:val="24"/>
-          <w:szCs w:val="24"/>
-        </w:rPr>
-        <w:t xml:space="preserve"> conectado al servidor, deberá hacer una llamada a getClient() , para así poder comunicarse </w:t>
-      </w:r>
-      <w:r>
-        <w:rPr>
-          <w:rFonts w:ascii="Cambria" w:eastAsia="Times New Roman" w:hAnsi="Cambria" w:cs="Arial"/>
-          <w:color w:val="000000"/>
-          <w:sz w:val="24"/>
-          <w:szCs w:val="24"/>
-        </w:rPr>
-        <w:t xml:space="preserve">con </w:t>
-      </w:r>
-      <w:r>
-        <w:rPr>
-          <w:rFonts w:ascii="Cambria" w:eastAsia="Times New Roman" w:hAnsi="Cambria" w:cs="Arial"/>
-          <w:color w:val="000000"/>
-          <w:sz w:val="24"/>
-          <w:szCs w:val="24"/>
-        </w:rPr>
-        <w:t>otro proceso, simplemente</w:t>
-      </w:r>
-      <w:r>
-        <w:rPr>
-          <w:rFonts w:ascii="Cambria" w:eastAsia="Times New Roman" w:hAnsi="Cambria" w:cs="Arial"/>
-          <w:color w:val="000000"/>
-          <w:sz w:val="24"/>
-          <w:szCs w:val="24"/>
-        </w:rPr>
-        <w:t xml:space="preserve"> indicando su pid. De esta forma, en la función get</w:t>
-      </w:r>
-      <w:r>
-        <w:rPr>
-          <w:rFonts w:ascii="Cambria" w:eastAsia="Times New Roman" w:hAnsi="Cambria" w:cs="Arial"/>
-          <w:color w:val="000000"/>
-          <w:sz w:val="24"/>
-          <w:szCs w:val="24"/>
-        </w:rPr>
-        <w:t>Client() se buscará en la memoria compartida</w:t>
-      </w:r>
-      <w:r>
-        <w:rPr>
-          <w:rFonts w:ascii="Cambria" w:eastAsia="Times New Roman" w:hAnsi="Cambria" w:cs="Arial"/>
-          <w:color w:val="000000"/>
-          <w:sz w:val="24"/>
-          <w:szCs w:val="24"/>
-        </w:rPr>
-        <w:t xml:space="preserve"> para los clie</w:t>
-      </w:r>
-      <w:r>
-        <w:rPr>
-          <w:rFonts w:ascii="Cambria" w:eastAsia="Times New Roman" w:hAnsi="Cambria" w:cs="Arial"/>
-          <w:color w:val="000000"/>
-          <w:sz w:val="24"/>
-          <w:szCs w:val="24"/>
-        </w:rPr>
-        <w:t>ntes , el cliente cuyo pid coinc</w:t>
-      </w:r>
-      <w:r>
-        <w:rPr>
-          <w:rFonts w:ascii="Cambria" w:eastAsia="Times New Roman" w:hAnsi="Cambria" w:cs="Arial"/>
-          <w:color w:val="000000"/>
-          <w:sz w:val="24"/>
-          <w:szCs w:val="24"/>
-        </w:rPr>
-        <w:t>ida por el indicado por el que llamó el cliente, y si lo encuentra, inicializará un nuevo cl</w:t>
-      </w:r>
-      <w:r>
-        <w:rPr>
-          <w:rFonts w:ascii="Cambria" w:eastAsia="Times New Roman" w:hAnsi="Cambria" w:cs="Arial"/>
-          <w:color w:val="000000"/>
-          <w:sz w:val="24"/>
-          <w:szCs w:val="24"/>
-        </w:rPr>
-        <w:t>ientADT, copiará los datos y devolverá. Teniendo así el cliente con el cual puede comunicarse con otro proceso, llamará a la función sendMessage() que simplemente, recibiendo la información del cliente destinatario, buscará en el arreglo de memoria compartida para el uso de los mensajes, el</w:t>
-      </w:r>
-      <w:r>
-        <w:rPr>
-          <w:rFonts w:ascii="Cambria" w:eastAsia="Times New Roman" w:hAnsi="Cambria" w:cs="Arial"/>
-          <w:color w:val="000000"/>
-          <w:sz w:val="24"/>
-          <w:szCs w:val="24"/>
-        </w:rPr>
-        <w:t xml:space="preserve"> lugar donde se encuentre el espa</w:t>
-      </w:r>
-      <w:r>
-        <w:rPr>
-          <w:rFonts w:ascii="Cambria" w:eastAsia="Times New Roman" w:hAnsi="Cambria" w:cs="Arial"/>
-          <w:color w:val="000000"/>
-          <w:sz w:val="24"/>
-          <w:szCs w:val="24"/>
-        </w:rPr>
-        <w:t>cio rese</w:t>
-      </w:r>
-      <w:r>
-        <w:rPr>
-          <w:rFonts w:ascii="Cambria" w:eastAsia="Times New Roman" w:hAnsi="Cambria" w:cs="Arial"/>
-          <w:color w:val="000000"/>
-          <w:sz w:val="24"/>
-          <w:szCs w:val="24"/>
-        </w:rPr>
-        <w:t>rv</w:t>
-      </w:r>
-      <w:r>
-        <w:rPr>
-          <w:rFonts w:ascii="Cambria" w:eastAsia="Times New Roman" w:hAnsi="Cambria" w:cs="Arial"/>
-          <w:color w:val="000000"/>
-          <w:sz w:val="24"/>
-          <w:szCs w:val="24"/>
-        </w:rPr>
-        <w:t>ado para los mensajes de dicho cliente</w:t>
-      </w:r>
-      <w:r>
-        <w:rPr>
-          <w:rFonts w:ascii="Cambria" w:eastAsia="Times New Roman" w:hAnsi="Cambria" w:cs="Arial"/>
-          <w:color w:val="000000"/>
-          <w:sz w:val="24"/>
-          <w:szCs w:val="24"/>
-        </w:rPr>
         <w:t xml:space="preserve"> </w:t>
       </w:r>
       <w:r>
@@ -4954,199 +5163,35 @@
           <w:sz w:val="24"/>
           <w:szCs w:val="24"/>
         </w:rPr>
-        <w:t xml:space="preserve">,y así, </w:t>
-      </w:r>
-      <w:r>
-        <w:rPr>
-          <w:rFonts w:ascii="Cambria" w:eastAsia="Times New Roman" w:hAnsi="Cambria" w:cs="Arial"/>
-          <w:color w:val="000000"/>
-          <w:sz w:val="24"/>
-          <w:szCs w:val="24"/>
-        </w:rPr>
-        <w:t>utilizando mem</w:t>
-      </w:r>
-      <w:r>
-        <w:rPr>
-          <w:rFonts w:ascii="Cambria" w:eastAsia="Times New Roman" w:hAnsi="Cambria" w:cs="Arial"/>
-          <w:color w:val="000000"/>
-          <w:sz w:val="24"/>
-          <w:szCs w:val="24"/>
-        </w:rPr>
-        <w:t xml:space="preserve">cpy, guardará en mensaje enviado, </w:t>
-      </w:r>
-      <w:r>
-        <w:rPr>
-          <w:rFonts w:ascii="Cambria" w:eastAsia="Times New Roman" w:hAnsi="Cambria" w:cs="Arial"/>
-          <w:color w:val="000000"/>
-          <w:sz w:val="24"/>
-          <w:szCs w:val="24"/>
-        </w:rPr>
-        <w:t>colocando</w:t>
-      </w:r>
-      <w:r>
-        <w:rPr>
-          <w:rFonts w:ascii="Cambria" w:eastAsia="Times New Roman" w:hAnsi="Cambria" w:cs="Arial"/>
-          <w:color w:val="000000"/>
-          <w:sz w:val="24"/>
-          <w:szCs w:val="24"/>
-        </w:rPr>
-        <w:t xml:space="preserve"> en el flag i</w:t>
-      </w:r>
-      <w:r>
-        <w:rPr>
-          <w:rFonts w:ascii="Cambria" w:eastAsia="Times New Roman" w:hAnsi="Cambria" w:cs="Arial"/>
-          <w:color w:val="000000"/>
-          <w:sz w:val="24"/>
-          <w:szCs w:val="24"/>
-        </w:rPr>
-        <w:t>s</w:t>
-      </w:r>
-      <w:r>
-        <w:rPr>
-          <w:rFonts w:ascii="Cambria" w:eastAsia="Times New Roman" w:hAnsi="Cambria" w:cs="Arial"/>
-          <w:color w:val="000000"/>
-          <w:sz w:val="24"/>
-          <w:szCs w:val="24"/>
-        </w:rPr>
-        <w:t>Wri</w:t>
-      </w:r>
-      <w:r>
-        <w:rPr>
-          <w:rFonts w:ascii="Cambria" w:eastAsia="Times New Roman" w:hAnsi="Cambria" w:cs="Arial"/>
-          <w:color w:val="000000"/>
-          <w:sz w:val="24"/>
-          <w:szCs w:val="24"/>
-        </w:rPr>
-        <w:t>t</w:t>
-      </w:r>
-      <w:r>
-        <w:rPr>
-          <w:rFonts w:ascii="Cambria" w:eastAsia="Times New Roman" w:hAnsi="Cambria" w:cs="Arial"/>
-          <w:color w:val="000000"/>
-          <w:sz w:val="24"/>
-          <w:szCs w:val="24"/>
-        </w:rPr>
-        <w:t>ten en true. Aquí es importan</w:t>
-      </w:r>
-      <w:r>
-        <w:rPr>
-          <w:rFonts w:ascii="Cambria" w:eastAsia="Times New Roman" w:hAnsi="Cambria" w:cs="Arial"/>
-          <w:color w:val="000000"/>
-          <w:sz w:val="24"/>
-          <w:szCs w:val="24"/>
-        </w:rPr>
-        <w:t>te aclarar que este IPC, a diferen</w:t>
-      </w:r>
-      <w:r>
-        <w:rPr>
-          <w:rFonts w:ascii="Cambria" w:eastAsia="Times New Roman" w:hAnsi="Cambria" w:cs="Arial"/>
-          <w:color w:val="000000"/>
-          <w:sz w:val="24"/>
-          <w:szCs w:val="24"/>
-        </w:rPr>
-        <w:t xml:space="preserve">cia de los demás , no puede guardar más de un mensaje para un mismo cliente simultáneamente. </w:t>
-      </w:r>
-      <w:r>
-        <w:rPr>
-          <w:rFonts w:ascii="Cambria" w:eastAsia="Times New Roman" w:hAnsi="Cambria" w:cs="Arial"/>
-          <w:color w:val="000000"/>
-          <w:sz w:val="24"/>
-          <w:szCs w:val="24"/>
-        </w:rPr>
-        <w:t xml:space="preserve">La manera en que se soluciona este problema es la siguiente: </w:t>
-      </w:r>
-      <w:r>
-        <w:rPr>
-          <w:rFonts w:ascii="Cambria" w:eastAsia="Times New Roman" w:hAnsi="Cambria" w:cs="Arial"/>
-          <w:color w:val="000000"/>
-          <w:sz w:val="24"/>
-          <w:szCs w:val="24"/>
-        </w:rPr>
-        <w:t xml:space="preserve">cuando el flag isWritten de la estructura shmMessage correspondiente a un determinado proceso se encuentra activo, el proceso que envía el segundo mensaje, se bloquea </w:t>
-      </w:r>
-      <w:r>
-        <w:rPr>
-          <w:rFonts w:ascii="Cambria" w:eastAsia="Times New Roman" w:hAnsi="Cambria" w:cs="Arial"/>
-          <w:color w:val="000000"/>
-          <w:sz w:val="24"/>
-          <w:szCs w:val="24"/>
-        </w:rPr>
-        <w:t xml:space="preserve">en un ciclo </w:t>
-      </w:r>
-      <w:r>
-        <w:rPr>
-          <w:rFonts w:ascii="Cambria" w:eastAsia="Times New Roman" w:hAnsi="Cambria" w:cs="Arial"/>
-          <w:color w:val="000000"/>
-          <w:sz w:val="24"/>
-          <w:szCs w:val="24"/>
-        </w:rPr>
-        <w:t xml:space="preserve">hasta que el mensaje en dicha posición sea leído y así el </w:t>
-      </w:r>
-      <w:r>
-        <w:rPr>
-          <w:rFonts w:ascii="Cambria" w:eastAsia="Times New Roman" w:hAnsi="Cambria" w:cs="Arial"/>
-          <w:color w:val="000000"/>
-          <w:sz w:val="24"/>
-          <w:szCs w:val="24"/>
-        </w:rPr>
-        <w:t>flag</w:t>
-      </w:r>
-      <w:r>
-        <w:rPr>
-          <w:rFonts w:ascii="Cambria" w:eastAsia="Times New Roman" w:hAnsi="Cambria" w:cs="Arial"/>
-          <w:color w:val="000000"/>
-          <w:sz w:val="24"/>
-          <w:szCs w:val="24"/>
-        </w:rPr>
-        <w:t xml:space="preserve"> sea desa</w:t>
-      </w:r>
-      <w:r>
-        <w:rPr>
-          <w:rFonts w:ascii="Cambria" w:eastAsia="Times New Roman" w:hAnsi="Cambria" w:cs="Arial"/>
-          <w:color w:val="000000"/>
-          <w:sz w:val="24"/>
-          <w:szCs w:val="24"/>
-        </w:rPr>
-        <w:t>ctivado. De esta manera se logra</w:t>
-      </w:r>
-      <w:r>
-        <w:rPr>
-          <w:rFonts w:ascii="Cambria" w:eastAsia="Times New Roman" w:hAnsi="Cambria" w:cs="Arial"/>
-          <w:color w:val="000000"/>
-          <w:sz w:val="24"/>
-          <w:szCs w:val="24"/>
-        </w:rPr>
-        <w:t xml:space="preserve"> implementar </w:t>
-      </w:r>
-      <w:r>
-        <w:rPr>
-          <w:rFonts w:ascii="Cambria" w:eastAsia="Times New Roman" w:hAnsi="Cambria" w:cs="Arial"/>
-          <w:color w:val="000000"/>
-          <w:sz w:val="24"/>
-          <w:szCs w:val="24"/>
-        </w:rPr>
-        <w:t>este ipc de una manera simple,  no impidiendo</w:t>
-      </w:r>
-      <w:r>
-        <w:rPr>
-          <w:rFonts w:ascii="Cambria" w:eastAsia="Times New Roman" w:hAnsi="Cambria" w:cs="Arial"/>
-          <w:color w:val="000000"/>
-          <w:sz w:val="24"/>
-          <w:szCs w:val="24"/>
-        </w:rPr>
-        <w:t xml:space="preserve"> el correcto funcionamiento de</w:t>
-      </w:r>
-      <w:r>
-        <w:rPr>
-          <w:rFonts w:ascii="Cambria" w:eastAsia="Times New Roman" w:hAnsi="Cambria" w:cs="Arial"/>
-          <w:color w:val="000000"/>
-          <w:sz w:val="24"/>
-          <w:szCs w:val="24"/>
-        </w:rPr>
-        <w:t>l mismo.</w:t>
-      </w:r>
-      <w:bookmarkStart w:id="0" w:name="_GoBack"/>
-      <w:bookmarkEnd w:id="0"/>
+        <w:t xml:space="preserve">Al inicializar el cliente, </w:t>
+      </w:r>
+      <w:r>
+        <w:rPr>
+          <w:rFonts w:ascii="Cambria" w:eastAsia="Times New Roman" w:hAnsi="Cambria" w:cs="Arial"/>
+          <w:color w:val="000000"/>
+          <w:sz w:val="24"/>
+          <w:szCs w:val="24"/>
+        </w:rPr>
+        <w:t xml:space="preserve">también </w:t>
+      </w:r>
+      <w:r>
+        <w:rPr>
+          <w:rFonts w:ascii="Cambria" w:eastAsia="Times New Roman" w:hAnsi="Cambria" w:cs="Arial"/>
+          <w:color w:val="000000"/>
+          <w:sz w:val="24"/>
+          <w:szCs w:val="24"/>
+        </w:rPr>
+        <w:t>colocará su campo offset apuntando al espacio de memoria compartid</w:t>
+      </w:r>
+      <w:r>
+        <w:rPr>
+          <w:rFonts w:ascii="Cambria" w:eastAsia="Times New Roman" w:hAnsi="Cambria" w:cs="Arial"/>
+          <w:color w:val="000000"/>
+          <w:sz w:val="24"/>
+          <w:szCs w:val="24"/>
+        </w:rPr>
+        <w:t>a de mensajes que le corresponde.</w:t>
+      </w:r>
     </w:p>
     <w:p>
       <w:pPr>
@@ -5160,6 +5205,366 @@
           <w:szCs w:val="24"/>
         </w:rPr>
       </w:pPr>
+      <w:r>
+        <w:rPr>
+          <w:rFonts w:ascii="Cambria" w:eastAsia="Times New Roman" w:hAnsi="Cambria" w:cs="Arial"/>
+          <w:color w:val="000000"/>
+          <w:sz w:val="24"/>
+          <w:szCs w:val="24"/>
+        </w:rPr>
+        <w:t xml:space="preserve"> Una vez que el proceso ya t</w:t>
+      </w:r>
+      <w:r>
+        <w:rPr>
+          <w:rFonts w:ascii="Cambria" w:eastAsia="Times New Roman" w:hAnsi="Cambria" w:cs="Arial"/>
+          <w:color w:val="000000"/>
+          <w:sz w:val="24"/>
+          <w:szCs w:val="24"/>
+        </w:rPr>
+        <w:t>iene</w:t>
+      </w:r>
+      <w:r>
+        <w:rPr>
+          <w:rFonts w:ascii="Cambria" w:eastAsia="Times New Roman" w:hAnsi="Cambria" w:cs="Arial"/>
+          <w:color w:val="000000"/>
+          <w:sz w:val="24"/>
+          <w:szCs w:val="24"/>
+        </w:rPr>
+        <w:t xml:space="preserve"> su clie</w:t>
+      </w:r>
+      <w:r>
+        <w:rPr>
+          <w:rFonts w:ascii="Cambria" w:eastAsia="Times New Roman" w:hAnsi="Cambria" w:cs="Arial"/>
+          <w:color w:val="000000"/>
+          <w:sz w:val="24"/>
+          <w:szCs w:val="24"/>
+        </w:rPr>
+        <w:t>ntADT, es decir que se encuentra</w:t>
+      </w:r>
+      <w:r>
+        <w:rPr>
+          <w:rFonts w:ascii="Cambria" w:eastAsia="Times New Roman" w:hAnsi="Cambria" w:cs="Arial"/>
+          <w:color w:val="000000"/>
+          <w:sz w:val="24"/>
+          <w:szCs w:val="24"/>
+        </w:rPr>
+        <w:t xml:space="preserve"> conectado al servidor, deberá hacer una llamada a getClient() , para así poder comunicarse </w:t>
+      </w:r>
+      <w:r>
+        <w:rPr>
+          <w:rFonts w:ascii="Cambria" w:eastAsia="Times New Roman" w:hAnsi="Cambria" w:cs="Arial"/>
+          <w:color w:val="000000"/>
+          <w:sz w:val="24"/>
+          <w:szCs w:val="24"/>
+        </w:rPr>
+        <w:t xml:space="preserve">con </w:t>
+      </w:r>
+      <w:r>
+        <w:rPr>
+          <w:rFonts w:ascii="Cambria" w:eastAsia="Times New Roman" w:hAnsi="Cambria" w:cs="Arial"/>
+          <w:color w:val="000000"/>
+          <w:sz w:val="24"/>
+          <w:szCs w:val="24"/>
+        </w:rPr>
+        <w:t>otro proceso, simplemente</w:t>
+      </w:r>
+      <w:r>
+        <w:rPr>
+          <w:rFonts w:ascii="Cambria" w:eastAsia="Times New Roman" w:hAnsi="Cambria" w:cs="Arial"/>
+          <w:color w:val="000000"/>
+          <w:sz w:val="24"/>
+          <w:szCs w:val="24"/>
+        </w:rPr>
+        <w:t xml:space="preserve"> indicando su pid. De esta forma, en la función get</w:t>
+      </w:r>
+      <w:r>
+        <w:rPr>
+          <w:rFonts w:ascii="Cambria" w:eastAsia="Times New Roman" w:hAnsi="Cambria" w:cs="Arial"/>
+          <w:color w:val="000000"/>
+          <w:sz w:val="24"/>
+          <w:szCs w:val="24"/>
+        </w:rPr>
+        <w:t>Client() se buscará en la memoria compartida</w:t>
+      </w:r>
+      <w:r>
+        <w:rPr>
+          <w:rFonts w:ascii="Cambria" w:eastAsia="Times New Roman" w:hAnsi="Cambria" w:cs="Arial"/>
+          <w:color w:val="000000"/>
+          <w:sz w:val="24"/>
+          <w:szCs w:val="24"/>
+        </w:rPr>
+        <w:t xml:space="preserve"> para los clie</w:t>
+      </w:r>
+      <w:r>
+        <w:rPr>
+          <w:rFonts w:ascii="Cambria" w:eastAsia="Times New Roman" w:hAnsi="Cambria" w:cs="Arial"/>
+          <w:color w:val="000000"/>
+          <w:sz w:val="24"/>
+          <w:szCs w:val="24"/>
+        </w:rPr>
+        <w:t>ntes , el cliente cuyo pid coinc</w:t>
+      </w:r>
+      <w:r>
+        <w:rPr>
+          <w:rFonts w:ascii="Cambria" w:eastAsia="Times New Roman" w:hAnsi="Cambria" w:cs="Arial"/>
+          <w:color w:val="000000"/>
+          <w:sz w:val="24"/>
+          <w:szCs w:val="24"/>
+        </w:rPr>
+        <w:t>ida por el indicado por el que llamó el cliente, y si lo encuentra, inicializará un nuevo cl</w:t>
+      </w:r>
+      <w:r>
+        <w:rPr>
+          <w:rFonts w:ascii="Cambria" w:eastAsia="Times New Roman" w:hAnsi="Cambria" w:cs="Arial"/>
+          <w:color w:val="000000"/>
+          <w:sz w:val="24"/>
+          <w:szCs w:val="24"/>
+        </w:rPr>
+        <w:t>ientADT, copiará los datos y devolverá. Teniendo así el cliente con el cual puede comunicarse con otro proceso, llamará a la función sendMessage() que simplemente, recibiendo la información del cliente destinatario, buscará en el arreglo de memoria compartida para el uso de los mensajes, el</w:t>
+      </w:r>
+      <w:r>
+        <w:rPr>
+          <w:rFonts w:ascii="Cambria" w:eastAsia="Times New Roman" w:hAnsi="Cambria" w:cs="Arial"/>
+          <w:color w:val="000000"/>
+          <w:sz w:val="24"/>
+          <w:szCs w:val="24"/>
+        </w:rPr>
+        <w:t xml:space="preserve"> lugar donde se encuentre el espa</w:t>
+      </w:r>
+      <w:r>
+        <w:rPr>
+          <w:rFonts w:ascii="Cambria" w:eastAsia="Times New Roman" w:hAnsi="Cambria" w:cs="Arial"/>
+          <w:color w:val="000000"/>
+          <w:sz w:val="24"/>
+          <w:szCs w:val="24"/>
+        </w:rPr>
+        <w:t>cio rese</w:t>
+      </w:r>
+      <w:r>
+        <w:rPr>
+          <w:rFonts w:ascii="Cambria" w:eastAsia="Times New Roman" w:hAnsi="Cambria" w:cs="Arial"/>
+          <w:color w:val="000000"/>
+          <w:sz w:val="24"/>
+          <w:szCs w:val="24"/>
+        </w:rPr>
+        <w:t>rv</w:t>
+      </w:r>
+      <w:r>
+        <w:rPr>
+          <w:rFonts w:ascii="Cambria" w:eastAsia="Times New Roman" w:hAnsi="Cambria" w:cs="Arial"/>
+          <w:color w:val="000000"/>
+          <w:sz w:val="24"/>
+          <w:szCs w:val="24"/>
+        </w:rPr>
+        <w:t>ado para los mensajes de dicho cliente</w:t>
+      </w:r>
+      <w:r>
+        <w:rPr>
+          <w:rFonts w:ascii="Cambria" w:eastAsia="Times New Roman" w:hAnsi="Cambria" w:cs="Arial"/>
+          <w:color w:val="000000"/>
+          <w:sz w:val="24"/>
+          <w:szCs w:val="24"/>
+        </w:rPr>
+        <w:t xml:space="preserve"> </w:t>
+      </w:r>
+      <w:r>
+        <w:rPr>
+          <w:rFonts w:ascii="Cambria" w:eastAsia="Times New Roman" w:hAnsi="Cambria" w:cs="Arial"/>
+          <w:color w:val="000000"/>
+          <w:sz w:val="24"/>
+          <w:szCs w:val="24"/>
+        </w:rPr>
+        <w:t xml:space="preserve">,y así, </w:t>
+      </w:r>
+      <w:r>
+        <w:rPr>
+          <w:rFonts w:ascii="Cambria" w:eastAsia="Times New Roman" w:hAnsi="Cambria" w:cs="Arial"/>
+          <w:color w:val="000000"/>
+          <w:sz w:val="24"/>
+          <w:szCs w:val="24"/>
+        </w:rPr>
+        <w:t>utilizando mem</w:t>
+      </w:r>
+      <w:r>
+        <w:rPr>
+          <w:rFonts w:ascii="Cambria" w:eastAsia="Times New Roman" w:hAnsi="Cambria" w:cs="Arial"/>
+          <w:color w:val="000000"/>
+          <w:sz w:val="24"/>
+          <w:szCs w:val="24"/>
+        </w:rPr>
+        <w:t xml:space="preserve">cpy, guardará en mensaje enviado, </w:t>
+      </w:r>
+      <w:r>
+        <w:rPr>
+          <w:rFonts w:ascii="Cambria" w:eastAsia="Times New Roman" w:hAnsi="Cambria" w:cs="Arial"/>
+          <w:color w:val="000000"/>
+          <w:sz w:val="24"/>
+          <w:szCs w:val="24"/>
+        </w:rPr>
+        <w:t>colocando</w:t>
+      </w:r>
+      <w:r>
+        <w:rPr>
+          <w:rFonts w:ascii="Cambria" w:eastAsia="Times New Roman" w:hAnsi="Cambria" w:cs="Arial"/>
+          <w:color w:val="000000"/>
+          <w:sz w:val="24"/>
+          <w:szCs w:val="24"/>
+        </w:rPr>
+        <w:t xml:space="preserve"> en el flag i</w:t>
+      </w:r>
+      <w:r>
+        <w:rPr>
+          <w:rFonts w:ascii="Cambria" w:eastAsia="Times New Roman" w:hAnsi="Cambria" w:cs="Arial"/>
+          <w:color w:val="000000"/>
+          <w:sz w:val="24"/>
+          <w:szCs w:val="24"/>
+        </w:rPr>
+        <w:t>s</w:t>
+      </w:r>
+      <w:r>
+        <w:rPr>
+          <w:rFonts w:ascii="Cambria" w:eastAsia="Times New Roman" w:hAnsi="Cambria" w:cs="Arial"/>
+          <w:color w:val="000000"/>
+          <w:sz w:val="24"/>
+          <w:szCs w:val="24"/>
+        </w:rPr>
+        <w:t>Wri</w:t>
+      </w:r>
+      <w:r>
+        <w:rPr>
+          <w:rFonts w:ascii="Cambria" w:eastAsia="Times New Roman" w:hAnsi="Cambria" w:cs="Arial"/>
+          <w:color w:val="000000"/>
+          <w:sz w:val="24"/>
+          <w:szCs w:val="24"/>
+        </w:rPr>
+        <w:t>t</w:t>
+      </w:r>
+      <w:r>
+        <w:rPr>
+          <w:rFonts w:ascii="Cambria" w:eastAsia="Times New Roman" w:hAnsi="Cambria" w:cs="Arial"/>
+          <w:color w:val="000000"/>
+          <w:sz w:val="24"/>
+          <w:szCs w:val="24"/>
+        </w:rPr>
+        <w:t>ten en true. Aquí es importan</w:t>
+      </w:r>
+      <w:r>
+        <w:rPr>
+          <w:rFonts w:ascii="Cambria" w:eastAsia="Times New Roman" w:hAnsi="Cambria" w:cs="Arial"/>
+          <w:color w:val="000000"/>
+          <w:sz w:val="24"/>
+          <w:szCs w:val="24"/>
+        </w:rPr>
+        <w:t>te aclarar que este IPC, a diferen</w:t>
+      </w:r>
+      <w:r>
+        <w:rPr>
+          <w:rFonts w:ascii="Cambria" w:eastAsia="Times New Roman" w:hAnsi="Cambria" w:cs="Arial"/>
+          <w:color w:val="000000"/>
+          <w:sz w:val="24"/>
+          <w:szCs w:val="24"/>
+        </w:rPr>
+        <w:t xml:space="preserve">cia de los demás , no puede guardar más de un mensaje para un mismo cliente simultáneamente. </w:t>
+      </w:r>
+      <w:r>
+        <w:rPr>
+          <w:rFonts w:ascii="Cambria" w:eastAsia="Times New Roman" w:hAnsi="Cambria" w:cs="Arial"/>
+          <w:color w:val="000000"/>
+          <w:sz w:val="24"/>
+          <w:szCs w:val="24"/>
+        </w:rPr>
+        <w:t xml:space="preserve">La manera en que se soluciona este problema es la siguiente: </w:t>
+      </w:r>
+      <w:r>
+        <w:rPr>
+          <w:rFonts w:ascii="Cambria" w:eastAsia="Times New Roman" w:hAnsi="Cambria" w:cs="Arial"/>
+          <w:color w:val="000000"/>
+          <w:sz w:val="24"/>
+          <w:szCs w:val="24"/>
+        </w:rPr>
+        <w:t xml:space="preserve">cuando el flag isWritten de la estructura shmMessage correspondiente a un determinado proceso se encuentra activo, el proceso que envía el segundo mensaje, se bloquea </w:t>
+      </w:r>
+      <w:r>
+        <w:rPr>
+          <w:rFonts w:ascii="Cambria" w:eastAsia="Times New Roman" w:hAnsi="Cambria" w:cs="Arial"/>
+          <w:color w:val="000000"/>
+          <w:sz w:val="24"/>
+          <w:szCs w:val="24"/>
+        </w:rPr>
+        <w:t xml:space="preserve">en un ciclo </w:t>
+      </w:r>
+      <w:r>
+        <w:rPr>
+          <w:rFonts w:ascii="Cambria" w:eastAsia="Times New Roman" w:hAnsi="Cambria" w:cs="Arial"/>
+          <w:color w:val="000000"/>
+          <w:sz w:val="24"/>
+          <w:szCs w:val="24"/>
+        </w:rPr>
+        <w:t xml:space="preserve">hasta que el mensaje en dicha posición sea leído y así el </w:t>
+      </w:r>
+      <w:r>
+        <w:rPr>
+          <w:rFonts w:ascii="Cambria" w:eastAsia="Times New Roman" w:hAnsi="Cambria" w:cs="Arial"/>
+          <w:color w:val="000000"/>
+          <w:sz w:val="24"/>
+          <w:szCs w:val="24"/>
+        </w:rPr>
+        <w:t>flag</w:t>
+      </w:r>
+      <w:r>
+        <w:rPr>
+          <w:rFonts w:ascii="Cambria" w:eastAsia="Times New Roman" w:hAnsi="Cambria" w:cs="Arial"/>
+          <w:color w:val="000000"/>
+          <w:sz w:val="24"/>
+          <w:szCs w:val="24"/>
+        </w:rPr>
+        <w:t xml:space="preserve"> sea desa</w:t>
+      </w:r>
+      <w:r>
+        <w:rPr>
+          <w:rFonts w:ascii="Cambria" w:eastAsia="Times New Roman" w:hAnsi="Cambria" w:cs="Arial"/>
+          <w:color w:val="000000"/>
+          <w:sz w:val="24"/>
+          <w:szCs w:val="24"/>
+        </w:rPr>
+        <w:t>ctivado. De esta manera se logra</w:t>
+      </w:r>
+      <w:r>
+        <w:rPr>
+          <w:rFonts w:ascii="Cambria" w:eastAsia="Times New Roman" w:hAnsi="Cambria" w:cs="Arial"/>
+          <w:color w:val="000000"/>
+          <w:sz w:val="24"/>
+          <w:szCs w:val="24"/>
+        </w:rPr>
+        <w:t xml:space="preserve"> implementar </w:t>
+      </w:r>
+      <w:r>
+        <w:rPr>
+          <w:rFonts w:ascii="Cambria" w:eastAsia="Times New Roman" w:hAnsi="Cambria" w:cs="Arial"/>
+          <w:color w:val="000000"/>
+          <w:sz w:val="24"/>
+          <w:szCs w:val="24"/>
+        </w:rPr>
+        <w:t>este ipc de una manera simple,  no impidiendo</w:t>
+      </w:r>
+      <w:r>
+        <w:rPr>
+          <w:rFonts w:ascii="Cambria" w:eastAsia="Times New Roman" w:hAnsi="Cambria" w:cs="Arial"/>
+          <w:color w:val="000000"/>
+          <w:sz w:val="24"/>
+          <w:szCs w:val="24"/>
+        </w:rPr>
+        <w:t xml:space="preserve"> el correcto funcionamiento de</w:t>
+      </w:r>
+      <w:r>
+        <w:rPr>
+          <w:rFonts w:ascii="Cambria" w:eastAsia="Times New Roman" w:hAnsi="Cambria" w:cs="Arial"/>
+          <w:color w:val="000000"/>
+          <w:sz w:val="24"/>
+          <w:szCs w:val="24"/>
+        </w:rPr>
+        <w:t>l mismo.</w:t>
+      </w:r>
     </w:p>
     <w:p>
       <w:pPr>
@@ -5167,6 +5572,19 @@
         <w:ind w:firstLine="708"/>
         <w:jc w:val="both"/>
         <w:rPr>
+          <w:rFonts w:ascii="Cambria" w:eastAsia="Times New Roman" w:hAnsi="Cambria" w:cs="Arial"/>
+          <w:color w:val="000000"/>
+          <w:sz w:val="24"/>
+          <w:szCs w:val="24"/>
+        </w:rPr>
+      </w:pPr>
+    </w:p>
+    <w:p>
+      <w:pPr>
+        <w:spacing w:after="0" w:line="240" w:lineRule="auto"/>
+        <w:ind w:firstLine="708"/>
+        <w:jc w:val="both"/>
+        <w:rPr>
           <w:rFonts w:ascii="Cambria" w:eastAsia="Times New Roman" w:hAnsi="Cambria"/>
           <w:color w:val="000000"/>
           <w:sz w:val="28"/>
@@ -5182,6 +5600,227 @@
         </w:rPr>
         <w:br/>
       </w:r>
+    </w:p>
+    <w:p>
+      <w:pPr>
+        <w:spacing w:after="0" w:line="240" w:lineRule="auto"/>
+        <w:ind w:firstLine="708"/>
+        <w:jc w:val="both"/>
+        <w:rPr>
+          <w:rFonts w:ascii="Cambria" w:eastAsia="Times New Roman" w:hAnsi="Cambria"/>
+          <w:color w:val="000000"/>
+          <w:sz w:val="28"/>
+          <w:szCs w:val="28"/>
+        </w:rPr>
+      </w:pPr>
+    </w:p>
+    <w:p>
+      <w:pPr>
+        <w:spacing w:after="0" w:line="240" w:lineRule="auto"/>
+        <w:ind w:firstLine="708"/>
+        <w:jc w:val="both"/>
+        <w:rPr>
+          <w:rFonts w:ascii="Cambria" w:eastAsia="Times New Roman" w:hAnsi="Cambria"/>
+          <w:color w:val="000000"/>
+          <w:sz w:val="28"/>
+          <w:szCs w:val="28"/>
+        </w:rPr>
+      </w:pPr>
+    </w:p>
+    <w:p>
+      <w:pPr>
+        <w:spacing w:after="0" w:line="240" w:lineRule="auto"/>
+        <w:ind w:firstLine="708"/>
+        <w:jc w:val="both"/>
+        <w:rPr>
+          <w:rFonts w:ascii="Cambria" w:eastAsia="Times New Roman" w:hAnsi="Cambria"/>
+          <w:color w:val="000000"/>
+          <w:sz w:val="28"/>
+          <w:szCs w:val="28"/>
+        </w:rPr>
+      </w:pPr>
+    </w:p>
+    <w:p>
+      <w:pPr>
+        <w:spacing w:after="0" w:line="240" w:lineRule="auto"/>
+        <w:ind w:firstLine="708"/>
+        <w:jc w:val="both"/>
+        <w:rPr>
+          <w:rFonts w:ascii="Cambria" w:eastAsia="Times New Roman" w:hAnsi="Cambria"/>
+          <w:color w:val="000000"/>
+          <w:sz w:val="28"/>
+          <w:szCs w:val="28"/>
+        </w:rPr>
+      </w:pPr>
+    </w:p>
+    <w:p>
+      <w:pPr>
+        <w:spacing w:after="0" w:line="240" w:lineRule="auto"/>
+        <w:ind w:firstLine="708"/>
+        <w:jc w:val="both"/>
+        <w:rPr>
+          <w:rFonts w:ascii="Cambria" w:eastAsia="Times New Roman" w:hAnsi="Cambria"/>
+          <w:color w:val="000000"/>
+          <w:sz w:val="28"/>
+          <w:szCs w:val="28"/>
+        </w:rPr>
+      </w:pPr>
+    </w:p>
+    <w:p>
+      <w:pPr>
+        <w:spacing w:after="0" w:line="240" w:lineRule="auto"/>
+        <w:ind w:firstLine="708"/>
+        <w:jc w:val="both"/>
+        <w:rPr>
+          <w:rFonts w:ascii="Cambria" w:eastAsia="Times New Roman" w:hAnsi="Cambria"/>
+          <w:color w:val="000000"/>
+          <w:sz w:val="28"/>
+          <w:szCs w:val="28"/>
+        </w:rPr>
+      </w:pPr>
+    </w:p>
+    <w:p>
+      <w:pPr>
+        <w:spacing w:after="0" w:line="240" w:lineRule="auto"/>
+        <w:ind w:firstLine="708"/>
+        <w:jc w:val="both"/>
+        <w:rPr>
+          <w:rFonts w:ascii="Cambria" w:eastAsia="Times New Roman" w:hAnsi="Cambria"/>
+          <w:color w:val="000000"/>
+          <w:sz w:val="28"/>
+          <w:szCs w:val="28"/>
+        </w:rPr>
+      </w:pPr>
+    </w:p>
+    <w:p>
+      <w:pPr>
+        <w:spacing w:after="0" w:line="240" w:lineRule="auto"/>
+        <w:ind w:firstLine="708"/>
+        <w:jc w:val="both"/>
+        <w:rPr>
+          <w:rFonts w:ascii="Cambria" w:eastAsia="Times New Roman" w:hAnsi="Cambria"/>
+          <w:color w:val="000000"/>
+          <w:sz w:val="28"/>
+          <w:szCs w:val="28"/>
+        </w:rPr>
+      </w:pPr>
+    </w:p>
+    <w:p>
+      <w:pPr>
+        <w:spacing w:after="0" w:line="240" w:lineRule="auto"/>
+        <w:ind w:firstLine="708"/>
+        <w:jc w:val="both"/>
+        <w:rPr>
+          <w:rFonts w:ascii="Cambria" w:eastAsia="Times New Roman" w:hAnsi="Cambria"/>
+          <w:color w:val="000000"/>
+          <w:sz w:val="28"/>
+          <w:szCs w:val="28"/>
+        </w:rPr>
+      </w:pPr>
+    </w:p>
+    <w:p>
+      <w:pPr>
+        <w:spacing w:after="0" w:line="240" w:lineRule="auto"/>
+        <w:ind w:firstLine="708"/>
+        <w:jc w:val="both"/>
+        <w:rPr>
+          <w:rFonts w:ascii="Cambria" w:eastAsia="Times New Roman" w:hAnsi="Cambria"/>
+          <w:color w:val="000000"/>
+          <w:sz w:val="28"/>
+          <w:szCs w:val="28"/>
+        </w:rPr>
+      </w:pPr>
+    </w:p>
+    <w:p>
+      <w:pPr>
+        <w:spacing w:after="0" w:line="240" w:lineRule="auto"/>
+        <w:ind w:firstLine="708"/>
+        <w:jc w:val="both"/>
+        <w:rPr>
+          <w:rFonts w:ascii="Cambria" w:eastAsia="Times New Roman" w:hAnsi="Cambria"/>
+          <w:color w:val="000000"/>
+          <w:sz w:val="28"/>
+          <w:szCs w:val="28"/>
+        </w:rPr>
+      </w:pPr>
+    </w:p>
+    <w:p>
+      <w:pPr>
+        <w:spacing w:after="0" w:line="240" w:lineRule="auto"/>
+        <w:ind w:firstLine="708"/>
+        <w:jc w:val="both"/>
+        <w:rPr>
+          <w:rFonts w:ascii="Cambria" w:eastAsia="Times New Roman" w:hAnsi="Cambria"/>
+          <w:color w:val="000000"/>
+          <w:sz w:val="28"/>
+          <w:szCs w:val="28"/>
+        </w:rPr>
+      </w:pPr>
+    </w:p>
+    <w:p>
+      <w:pPr>
+        <w:spacing w:after="0" w:line="240" w:lineRule="auto"/>
+        <w:ind w:firstLine="708"/>
+        <w:jc w:val="both"/>
+        <w:rPr>
+          <w:rFonts w:ascii="Cambria" w:eastAsia="Times New Roman" w:hAnsi="Cambria"/>
+          <w:color w:val="000000"/>
+          <w:sz w:val="28"/>
+          <w:szCs w:val="28"/>
+        </w:rPr>
+      </w:pPr>
+    </w:p>
+    <w:p>
+      <w:pPr>
+        <w:spacing w:after="0" w:line="240" w:lineRule="auto"/>
+        <w:ind w:firstLine="708"/>
+        <w:jc w:val="both"/>
+        <w:rPr>
+          <w:rFonts w:ascii="Cambria" w:eastAsia="Times New Roman" w:hAnsi="Cambria"/>
+          <w:color w:val="000000"/>
+          <w:sz w:val="28"/>
+          <w:szCs w:val="28"/>
+        </w:rPr>
+      </w:pPr>
+    </w:p>
+    <w:p>
+      <w:pPr>
+        <w:spacing w:after="0" w:line="240" w:lineRule="auto"/>
+        <w:ind w:firstLine="708"/>
+        <w:jc w:val="both"/>
+        <w:rPr>
+          <w:rFonts w:ascii="Cambria" w:eastAsia="Times New Roman" w:hAnsi="Cambria"/>
+          <w:color w:val="000000"/>
+          <w:sz w:val="28"/>
+          <w:szCs w:val="28"/>
+        </w:rPr>
+      </w:pPr>
+    </w:p>
+    <w:p>
+      <w:pPr>
+        <w:spacing w:after="0" w:line="240" w:lineRule="auto"/>
+        <w:ind w:firstLine="708"/>
+        <w:jc w:val="both"/>
+        <w:rPr>
+          <w:rFonts w:ascii="Cambria" w:eastAsia="Times New Roman" w:hAnsi="Cambria"/>
+          <w:color w:val="000000"/>
+          <w:sz w:val="28"/>
+          <w:szCs w:val="28"/>
+        </w:rPr>
+      </w:pPr>
+    </w:p>
+    <w:p>
+      <w:pPr>
+        <w:spacing w:after="0" w:line="240" w:lineRule="auto"/>
+        <w:ind w:firstLine="708"/>
+        <w:jc w:val="both"/>
+        <w:rPr>
+          <w:rFonts w:ascii="Cambria" w:eastAsia="Times New Roman" w:hAnsi="Cambria"/>
+          <w:color w:val="000000"/>
+          <w:sz w:val="28"/>
+          <w:szCs w:val="28"/>
+        </w:rPr>
+      </w:pPr>
     </w:p>
     <w:p>
       <w:pPr>
@@ -7513,7 +8152,7 @@
         <w:rStyle w:val="PageNumber"/>
         <w:noProof/>
       </w:rPr>
-      <w:t>8</w:t>
+      <w:t>6</w:t>
     </w:r>
     <w:r>
       <w:rPr>
@@ -7561,7 +8200,7 @@
   <w:abstractNum w:abstractNumId="0">
     <w:nsid w:val="FFFFFF1D"/>
     <w:multiLevelType w:val="multilevel"/>
-    <w:tmpl w:val="F530ED08"/>
+    <w:tmpl w:val="BF2A2B9C"/>
     <w:lvl w:ilvl="0">
       <w:start w:val="1"/>
       <w:numFmt w:val="bullet"/>

</xml_diff>